<commit_message>
to push final proposal
</commit_message>
<xml_diff>
--- a/Question_bla.docx
+++ b/Question_bla.docx
@@ -1,17 +1,1017 @@
 
 <file path=word/document.xml><?xml version="1.0" encoding="utf-8"?>
-<w:document xmlns:wpc="http://schemas.microsoft.com/office/word/2010/wordprocessingCanvas" xmlns:cx="http://schemas.microsoft.com/office/drawing/2014/chartex" xmlns:cx1="http://schemas.microsoft.com/office/drawing/2015/9/8/chartex" xmlns:cx2="http://schemas.microsoft.com/office/drawing/2015/10/21/chartex" xmlns:cx3="http://schemas.microsoft.com/office/drawing/2016/5/9/chartex" xmlns:cx4="http://schemas.microsoft.com/office/drawing/2016/5/10/chartex" xmlns:cx5="http://schemas.microsoft.com/office/drawing/2016/5/11/chartex" xmlns:cx6="http://schemas.microsoft.com/office/drawing/2016/5/12/chartex" xmlns:cx7="http://schemas.microsoft.com/office/drawing/2016/5/13/chartex" xmlns:cx8="http://schemas.microsoft.com/office/drawing/2016/5/14/chartex" xmlns:mc="http://schemas.openxmlformats.org/markup-compatibility/2006" xmlns:aink="http://schemas.microsoft.com/office/drawing/2016/ink" xmlns:am3d="http://schemas.microsoft.com/office/drawing/2017/model3d" xmlns:o="urn:schemas-microsoft-com:office:office" xmlns:r="http://schemas.openxmlformats.org/officeDocument/2006/relationships" xmlns:m="http://schemas.openxmlformats.org/officeDocument/2006/math" xmlns:v="urn:schemas-microsoft-com:vml" xmlns:wp14="http://schemas.microsoft.com/office/word/2010/wordprocessingDrawing" xmlns:wp="http://schemas.openxmlformats.org/drawingml/2006/wordprocessingDrawing" xmlns:w10="urn:schemas-microsoft-com:office:word" xmlns:w="http://schemas.openxmlformats.org/wordprocessingml/2006/main" xmlns:w14="http://schemas.microsoft.com/office/word/2010/wordml" xmlns:w15="http://schemas.microsoft.com/office/word/2012/wordml" xmlns:w16cid="http://schemas.microsoft.com/office/word/2016/wordml/cid" xmlns:w16se="http://schemas.microsoft.com/office/word/2015/wordml/symex" xmlns:wpg="http://schemas.microsoft.com/office/word/2010/wordprocessingGroup" xmlns:wpi="http://schemas.microsoft.com/office/word/2010/wordprocessingInk" xmlns:wne="http://schemas.microsoft.com/office/word/2006/wordml" xmlns:wps="http://schemas.microsoft.com/office/word/2010/wordprocessingShape" mc:Ignorable="w14 w15 w16se w16cid wp14">
+<w:document xmlns:wpc="http://schemas.microsoft.com/office/word/2010/wordprocessingCanvas" xmlns:mo="http://schemas.microsoft.com/office/mac/office/2008/main" xmlns:mc="http://schemas.openxmlformats.org/markup-compatibility/2006" xmlns:mv="urn:schemas-microsoft-com:mac:vml" xmlns:o="urn:schemas-microsoft-com:office:office" xmlns:r="http://schemas.openxmlformats.org/officeDocument/2006/relationships" xmlns:m="http://schemas.openxmlformats.org/officeDocument/2006/math" xmlns:v="urn:schemas-microsoft-com:vml" xmlns:wp14="http://schemas.microsoft.com/office/word/2010/wordprocessingDrawing" xmlns:wp="http://schemas.openxmlformats.org/drawingml/2006/wordprocessingDrawing" xmlns:w10="urn:schemas-microsoft-com:office:word" xmlns:w="http://schemas.openxmlformats.org/wordprocessingml/2006/main" xmlns:w14="http://schemas.microsoft.com/office/word/2010/wordml" xmlns:w15="http://schemas.microsoft.com/office/word/2012/wordml" xmlns:wpg="http://schemas.microsoft.com/office/word/2010/wordprocessingGroup" xmlns:wpi="http://schemas.microsoft.com/office/word/2010/wordprocessingInk" xmlns:wne="http://schemas.microsoft.com/office/word/2006/wordml" xmlns:wps="http://schemas.microsoft.com/office/word/2010/wordprocessingShape" mc:Ignorable="w14 w15 wp14">
   <w:body>
     <w:p>
-      <w:r>
-        <w:t>sdljsdlkcm</w:t>
+      <w:pPr>
+        <w:jc w:val="center"/>
+        <w:rPr>
+          <w:rFonts w:ascii="Helvetica" w:hAnsi="Helvetica"/>
+          <w:sz w:val="20"/>
+          <w:szCs w:val="20"/>
+        </w:rPr>
+      </w:pPr>
+      <w:r>
+        <w:rPr>
+          <w:rFonts w:ascii="Helvetica" w:hAnsi="Helvetica"/>
+          <w:sz w:val="20"/>
+          <w:szCs w:val="20"/>
+        </w:rPr>
+        <w:t>PROJECT 1: PROPOSAL SUMMARY</w:t>
+      </w:r>
+    </w:p>
+    <w:p>
+      <w:pPr>
+        <w:jc w:val="center"/>
+        <w:rPr>
+          <w:rFonts w:ascii="Helvetica" w:hAnsi="Helvetica"/>
+          <w:sz w:val="20"/>
+          <w:szCs w:val="20"/>
+        </w:rPr>
+      </w:pPr>
+    </w:p>
+    <w:p>
+      <w:pPr>
+        <w:rPr>
+          <w:rFonts w:ascii="Helvetica" w:hAnsi="Helvetica"/>
+          <w:b/>
+          <w:sz w:val="22"/>
+          <w:szCs w:val="20"/>
+          <w:u w:val="single"/>
+        </w:rPr>
+      </w:pPr>
+      <w:r>
+        <w:rPr>
+          <w:rFonts w:ascii="Helvetica" w:hAnsi="Helvetica"/>
+          <w:b/>
+          <w:sz w:val="22"/>
+          <w:szCs w:val="20"/>
+          <w:u w:val="single"/>
+        </w:rPr>
+        <w:t>Team members:</w:t>
+      </w:r>
+    </w:p>
+    <w:p>
+      <w:pPr>
+        <w:rPr>
+          <w:rFonts w:ascii="Helvetica" w:hAnsi="Helvetica"/>
+          <w:sz w:val="20"/>
+          <w:szCs w:val="20"/>
+        </w:rPr>
+      </w:pPr>
+    </w:p>
+    <w:p>
+      <w:pPr>
+        <w:rPr>
+          <w:rFonts w:ascii="Helvetica" w:hAnsi="Helvetica"/>
+          <w:sz w:val="20"/>
+          <w:szCs w:val="20"/>
+        </w:rPr>
+      </w:pPr>
+      <w:r>
+        <w:rPr>
+          <w:rFonts w:ascii="Helvetica" w:hAnsi="Helvetica"/>
+          <w:sz w:val="20"/>
+          <w:szCs w:val="20"/>
+        </w:rPr>
+        <w:tab/>
+        <w:t>Dennis Smirnov</w:t>
+      </w:r>
+    </w:p>
+    <w:p>
+      <w:pPr>
+        <w:rPr>
+          <w:rFonts w:ascii="Helvetica" w:hAnsi="Helvetica"/>
+          <w:sz w:val="20"/>
+          <w:szCs w:val="20"/>
+        </w:rPr>
+      </w:pPr>
+      <w:r>
+        <w:rPr>
+          <w:rFonts w:ascii="Helvetica" w:hAnsi="Helvetica"/>
+          <w:sz w:val="20"/>
+          <w:szCs w:val="20"/>
+        </w:rPr>
+        <w:tab/>
+        <w:t xml:space="preserve">Alexander Singur </w:t>
+      </w:r>
+    </w:p>
+    <w:p>
+      <w:pPr>
+        <w:rPr>
+          <w:rFonts w:ascii="Helvetica" w:hAnsi="Helvetica"/>
+          <w:sz w:val="20"/>
+          <w:szCs w:val="20"/>
+        </w:rPr>
+      </w:pPr>
+      <w:r>
+        <w:rPr>
+          <w:rFonts w:ascii="Helvetica" w:hAnsi="Helvetica"/>
+          <w:sz w:val="20"/>
+          <w:szCs w:val="20"/>
+        </w:rPr>
+        <w:tab/>
+        <w:t>Ian Won</w:t>
+      </w:r>
+    </w:p>
+    <w:p>
+      <w:pPr>
+        <w:rPr>
+          <w:rFonts w:ascii="Helvetica" w:hAnsi="Helvetica"/>
+          <w:sz w:val="20"/>
+          <w:szCs w:val="20"/>
+        </w:rPr>
+      </w:pPr>
+      <w:r>
+        <w:rPr>
+          <w:rFonts w:ascii="Helvetica" w:hAnsi="Helvetica"/>
+          <w:sz w:val="20"/>
+          <w:szCs w:val="20"/>
+        </w:rPr>
+        <w:tab/>
+        <w:t>Carlos Jaramillo</w:t>
+      </w:r>
+      <w:r>
+        <w:rPr>
+          <w:rFonts w:ascii="Helvetica" w:hAnsi="Helvetica"/>
+          <w:sz w:val="20"/>
+          <w:szCs w:val="20"/>
+        </w:rPr>
+        <w:br/>
+      </w:r>
+      <w:r>
+        <w:rPr>
+          <w:rFonts w:ascii="Helvetica" w:hAnsi="Helvetica"/>
+          <w:sz w:val="20"/>
+          <w:szCs w:val="20"/>
+        </w:rPr>
+        <w:tab/>
+      </w:r>
+      <w:proofErr w:type="spellStart"/>
+      <w:r>
+        <w:rPr>
+          <w:rFonts w:ascii="Helvetica" w:hAnsi="Helvetica"/>
+          <w:sz w:val="20"/>
+          <w:szCs w:val="20"/>
+        </w:rPr>
+        <w:t>Saumil</w:t>
+      </w:r>
+      <w:proofErr w:type="spellEnd"/>
+    </w:p>
+    <w:p>
+      <w:pPr>
+        <w:rPr>
+          <w:rFonts w:ascii="Helvetica" w:hAnsi="Helvetica"/>
+          <w:sz w:val="20"/>
+          <w:szCs w:val="20"/>
+        </w:rPr>
+      </w:pPr>
+    </w:p>
+    <w:p>
+      <w:pPr>
+        <w:rPr>
+          <w:rFonts w:ascii="Helvetica" w:hAnsi="Helvetica"/>
+          <w:b/>
+          <w:sz w:val="22"/>
+          <w:szCs w:val="20"/>
+          <w:u w:val="single"/>
+        </w:rPr>
+      </w:pPr>
+      <w:r>
+        <w:rPr>
+          <w:rFonts w:ascii="Helvetica" w:hAnsi="Helvetica"/>
+          <w:b/>
+          <w:sz w:val="22"/>
+          <w:szCs w:val="20"/>
+          <w:u w:val="single"/>
+        </w:rPr>
+        <w:t xml:space="preserve">Question: </w:t>
+      </w:r>
+    </w:p>
+    <w:p>
+      <w:pPr>
+        <w:rPr>
+          <w:rFonts w:ascii="Helvetica" w:hAnsi="Helvetica"/>
+          <w:sz w:val="20"/>
+          <w:szCs w:val="20"/>
+        </w:rPr>
+      </w:pPr>
+    </w:p>
+    <w:p>
+      <w:pPr>
+        <w:rPr>
+          <w:rFonts w:ascii="Helvetica" w:hAnsi="Helvetica"/>
+          <w:sz w:val="20"/>
+          <w:szCs w:val="20"/>
+        </w:rPr>
+      </w:pPr>
+      <w:r>
+        <w:rPr>
+          <w:rFonts w:ascii="Helvetica" w:hAnsi="Helvetica"/>
+          <w:sz w:val="20"/>
+          <w:szCs w:val="20"/>
+        </w:rPr>
+        <w:t xml:space="preserve">Which of these </w:t>
+      </w:r>
+      <w:r>
+        <w:rPr>
+          <w:rFonts w:ascii="Helvetica" w:hAnsi="Helvetica"/>
+          <w:sz w:val="20"/>
+          <w:szCs w:val="20"/>
+        </w:rPr>
+        <w:t xml:space="preserve">random </w:t>
+      </w:r>
+      <w:r>
+        <w:rPr>
+          <w:rFonts w:ascii="Helvetica" w:hAnsi="Helvetica"/>
+          <w:sz w:val="20"/>
+          <w:szCs w:val="20"/>
+        </w:rPr>
+        <w:t>factors:</w:t>
       </w:r>
       <w:bookmarkStart w:id="0" w:name="_GoBack"/>
       <w:bookmarkEnd w:id="0"/>
+      <w:r>
+        <w:rPr>
+          <w:rFonts w:ascii="Helvetica" w:hAnsi="Helvetica"/>
+          <w:sz w:val="20"/>
+          <w:szCs w:val="20"/>
+        </w:rPr>
+        <w:t xml:space="preserve"> economic, social or environmental, have the highest correlation with</w:t>
+      </w:r>
+      <w:r>
+        <w:rPr>
+          <w:rFonts w:ascii="Helvetica" w:hAnsi="Helvetica"/>
+          <w:sz w:val="20"/>
+          <w:szCs w:val="20"/>
+        </w:rPr>
+        <w:t xml:space="preserve"> the happiness index? </w:t>
+      </w:r>
+    </w:p>
+    <w:p>
+      <w:pPr>
+        <w:rPr>
+          <w:rFonts w:ascii="Helvetica" w:hAnsi="Helvetica"/>
+          <w:sz w:val="20"/>
+          <w:szCs w:val="20"/>
+        </w:rPr>
+      </w:pPr>
+    </w:p>
+    <w:p>
+      <w:pPr>
+        <w:rPr>
+          <w:rFonts w:ascii="Helvetica" w:hAnsi="Helvetica"/>
+          <w:b/>
+          <w:sz w:val="22"/>
+          <w:szCs w:val="20"/>
+          <w:u w:val="single"/>
+        </w:rPr>
+      </w:pPr>
+      <w:r>
+        <w:rPr>
+          <w:rFonts w:ascii="Helvetica" w:hAnsi="Helvetica"/>
+          <w:b/>
+          <w:sz w:val="22"/>
+          <w:szCs w:val="20"/>
+          <w:u w:val="single"/>
+        </w:rPr>
+        <w:t>Data sets</w:t>
+      </w:r>
+      <w:r>
+        <w:rPr>
+          <w:rFonts w:ascii="Helvetica" w:hAnsi="Helvetica"/>
+          <w:b/>
+          <w:sz w:val="22"/>
+          <w:szCs w:val="20"/>
+          <w:u w:val="single"/>
+        </w:rPr>
+        <w:t>:</w:t>
+      </w:r>
+    </w:p>
+    <w:p>
+      <w:pPr>
+        <w:rPr>
+          <w:rFonts w:ascii="Helvetica" w:hAnsi="Helvetica"/>
+          <w:sz w:val="20"/>
+          <w:szCs w:val="20"/>
+        </w:rPr>
+      </w:pPr>
+    </w:p>
+    <w:p>
+      <w:pPr>
+        <w:rPr>
+          <w:rFonts w:ascii="Helvetica" w:hAnsi="Helvetica"/>
+          <w:sz w:val="20"/>
+          <w:szCs w:val="20"/>
+        </w:rPr>
+      </w:pPr>
+      <w:r>
+        <w:rPr>
+          <w:rFonts w:ascii="Helvetica" w:hAnsi="Helvetica"/>
+          <w:sz w:val="20"/>
+          <w:szCs w:val="20"/>
+        </w:rPr>
+        <w:t>Existing happiness index:</w:t>
+      </w:r>
+      <w:r>
+        <w:rPr>
+          <w:rFonts w:ascii="Helvetica" w:hAnsi="Helvetica"/>
+          <w:sz w:val="20"/>
+          <w:szCs w:val="20"/>
+        </w:rPr>
+        <w:t xml:space="preserve"> (</w:t>
+      </w:r>
+      <w:hyperlink r:id="rId5" w:history="1">
+        <w:r>
+          <w:rPr>
+            <w:rStyle w:val="Hyperlink"/>
+            <w:rFonts w:ascii="Helvetica" w:hAnsi="Helvetica"/>
+            <w:sz w:val="20"/>
+            <w:szCs w:val="20"/>
+          </w:rPr>
+          <w:t>https://worldhappiness.report/ed/2019/)</w:t>
+        </w:r>
+      </w:hyperlink>
+    </w:p>
+    <w:p>
+      <w:pPr>
+        <w:rPr>
+          <w:rFonts w:ascii="Helvetica" w:hAnsi="Helvetica"/>
+          <w:sz w:val="20"/>
+          <w:szCs w:val="20"/>
+        </w:rPr>
+      </w:pPr>
+    </w:p>
+    <w:p>
+      <w:pPr>
+        <w:rPr>
+          <w:rFonts w:ascii="Helvetica" w:hAnsi="Helvetica"/>
+          <w:sz w:val="20"/>
+          <w:szCs w:val="20"/>
+        </w:rPr>
+      </w:pPr>
+      <w:r>
+        <w:rPr>
+          <w:rFonts w:ascii="Helvetica" w:hAnsi="Helvetica"/>
+          <w:sz w:val="20"/>
+          <w:szCs w:val="20"/>
+        </w:rPr>
+        <w:t>Economy stats:</w:t>
+      </w:r>
+      <w:r>
+        <w:rPr>
+          <w:rFonts w:ascii="Helvetica" w:hAnsi="Helvetica"/>
+          <w:sz w:val="20"/>
+          <w:szCs w:val="20"/>
+        </w:rPr>
+        <w:br/>
+      </w:r>
+      <w:r>
+        <w:rPr>
+          <w:rFonts w:ascii="Helvetica" w:hAnsi="Helvetica"/>
+          <w:sz w:val="20"/>
+          <w:szCs w:val="20"/>
+        </w:rPr>
+        <w:tab/>
+      </w:r>
+      <w:r>
+        <w:rPr>
+          <w:rFonts w:ascii="Helvetica" w:hAnsi="Helvetica"/>
+          <w:sz w:val="20"/>
+          <w:szCs w:val="20"/>
+        </w:rPr>
+        <w:t xml:space="preserve">GDP: </w:t>
+      </w:r>
+      <w:r>
+        <w:rPr>
+          <w:rFonts w:ascii="Helvetica" w:hAnsi="Helvetica"/>
+          <w:sz w:val="20"/>
+          <w:szCs w:val="20"/>
+        </w:rPr>
+        <w:t xml:space="preserve"> </w:t>
+      </w:r>
+      <w:hyperlink r:id="rId6" w:history="1">
+        <w:r>
+          <w:rPr>
+            <w:rStyle w:val="Hyperlink"/>
+            <w:rFonts w:ascii="Helvetica" w:hAnsi="Helvetica"/>
+            <w:sz w:val="20"/>
+            <w:szCs w:val="20"/>
+          </w:rPr>
+          <w:t>https://data.worldbank.org/indicator/ny.gdp.pcap.cd</w:t>
+        </w:r>
+      </w:hyperlink>
+    </w:p>
+    <w:p>
+      <w:pPr>
+        <w:rPr>
+          <w:rFonts w:ascii="Helvetica" w:hAnsi="Helvetica"/>
+          <w:sz w:val="20"/>
+          <w:szCs w:val="20"/>
+        </w:rPr>
+      </w:pPr>
+      <w:r>
+        <w:rPr>
+          <w:rFonts w:ascii="Helvetica" w:hAnsi="Helvetica"/>
+          <w:sz w:val="20"/>
+          <w:szCs w:val="20"/>
+        </w:rPr>
+        <w:tab/>
+      </w:r>
+      <w:r>
+        <w:rPr>
+          <w:rFonts w:ascii="Helvetica" w:hAnsi="Helvetica"/>
+          <w:sz w:val="20"/>
+          <w:szCs w:val="20"/>
+        </w:rPr>
+        <w:t>Unemployment rate:</w:t>
+      </w:r>
+      <w:r>
+        <w:rPr>
+          <w:rFonts w:ascii="Helvetica" w:hAnsi="Helvetica"/>
+          <w:sz w:val="20"/>
+          <w:szCs w:val="20"/>
+        </w:rPr>
+        <w:t xml:space="preserve"> </w:t>
+      </w:r>
+      <w:hyperlink r:id="rId7" w:history="1">
+        <w:r>
+          <w:rPr>
+            <w:rStyle w:val="Hyperlink"/>
+            <w:rFonts w:ascii="Helvetica" w:hAnsi="Helvetica"/>
+            <w:sz w:val="20"/>
+            <w:szCs w:val="20"/>
+          </w:rPr>
+          <w:t>https://data.worldbank.org/indicator/SL.UEM.TOTL.ZS</w:t>
+        </w:r>
+      </w:hyperlink>
+    </w:p>
+    <w:p>
+      <w:pPr>
+        <w:rPr>
+          <w:rFonts w:ascii="Helvetica" w:hAnsi="Helvetica"/>
+          <w:sz w:val="20"/>
+          <w:szCs w:val="20"/>
+        </w:rPr>
+      </w:pPr>
+      <w:r>
+        <w:rPr>
+          <w:rFonts w:ascii="Helvetica" w:hAnsi="Helvetica"/>
+          <w:sz w:val="20"/>
+          <w:szCs w:val="20"/>
+        </w:rPr>
+        <w:tab/>
+      </w:r>
+      <w:r>
+        <w:rPr>
+          <w:rFonts w:ascii="Helvetica" w:hAnsi="Helvetica"/>
+          <w:sz w:val="20"/>
+          <w:szCs w:val="20"/>
+        </w:rPr>
+        <w:t>Tax Revenue:</w:t>
+      </w:r>
+      <w:r>
+        <w:rPr>
+          <w:rFonts w:ascii="Helvetica" w:hAnsi="Helvetica"/>
+          <w:sz w:val="20"/>
+          <w:szCs w:val="20"/>
+        </w:rPr>
+        <w:t xml:space="preserve"> </w:t>
+      </w:r>
+      <w:hyperlink r:id="rId8" w:history="1">
+        <w:r>
+          <w:rPr>
+            <w:rStyle w:val="Hyperlink"/>
+            <w:rFonts w:ascii="Helvetica" w:hAnsi="Helvetica"/>
+            <w:sz w:val="20"/>
+            <w:szCs w:val="20"/>
+          </w:rPr>
+          <w:t>https://data.oecd.org/tax/tax-revenue.htm</w:t>
+        </w:r>
+      </w:hyperlink>
+    </w:p>
+    <w:p>
+      <w:pPr>
+        <w:rPr>
+          <w:rFonts w:ascii="Helvetica" w:hAnsi="Helvetica"/>
+          <w:sz w:val="20"/>
+          <w:szCs w:val="20"/>
+        </w:rPr>
+      </w:pPr>
+      <w:r>
+        <w:rPr>
+          <w:rFonts w:ascii="Helvetica" w:hAnsi="Helvetica"/>
+          <w:sz w:val="20"/>
+          <w:szCs w:val="20"/>
+        </w:rPr>
+        <w:tab/>
+      </w:r>
+      <w:r>
+        <w:rPr>
+          <w:rFonts w:ascii="Helvetica" w:hAnsi="Helvetica"/>
+          <w:sz w:val="20"/>
+          <w:szCs w:val="20"/>
+        </w:rPr>
+        <w:t>Ease of doing business:</w:t>
+      </w:r>
+      <w:r>
+        <w:rPr>
+          <w:rFonts w:ascii="Helvetica" w:hAnsi="Helvetica"/>
+          <w:sz w:val="20"/>
+          <w:szCs w:val="20"/>
+        </w:rPr>
+        <w:t xml:space="preserve"> </w:t>
+      </w:r>
+      <w:hyperlink r:id="rId9" w:history="1">
+        <w:r>
+          <w:rPr>
+            <w:rStyle w:val="Hyperlink"/>
+            <w:rFonts w:ascii="Helvetica" w:hAnsi="Helvetica"/>
+            <w:sz w:val="20"/>
+            <w:szCs w:val="20"/>
+          </w:rPr>
+          <w:t>https://www.doingbusiness.org/en/custom-query</w:t>
+        </w:r>
+      </w:hyperlink>
+    </w:p>
+    <w:p>
+      <w:pPr>
+        <w:rPr>
+          <w:rFonts w:ascii="Helvetica" w:hAnsi="Helvetica"/>
+          <w:sz w:val="20"/>
+          <w:szCs w:val="20"/>
+        </w:rPr>
+      </w:pPr>
+    </w:p>
+    <w:p>
+      <w:pPr>
+        <w:rPr>
+          <w:rFonts w:ascii="Helvetica" w:hAnsi="Helvetica"/>
+          <w:sz w:val="20"/>
+          <w:szCs w:val="20"/>
+        </w:rPr>
+      </w:pPr>
+      <w:r>
+        <w:rPr>
+          <w:rFonts w:ascii="Helvetica" w:hAnsi="Helvetica"/>
+          <w:sz w:val="20"/>
+          <w:szCs w:val="20"/>
+        </w:rPr>
+        <w:t>Non-economy stats:</w:t>
+      </w:r>
+      <w:r>
+        <w:rPr>
+          <w:rFonts w:ascii="Helvetica" w:hAnsi="Helvetica"/>
+          <w:sz w:val="20"/>
+          <w:szCs w:val="20"/>
+        </w:rPr>
+        <w:br/>
+      </w:r>
+      <w:r>
+        <w:rPr>
+          <w:rFonts w:ascii="Helvetica" w:hAnsi="Helvetica"/>
+          <w:sz w:val="20"/>
+          <w:szCs w:val="20"/>
+        </w:rPr>
+        <w:t>&gt; Social</w:t>
+      </w:r>
+      <w:r>
+        <w:rPr>
+          <w:rFonts w:ascii="Helvetica" w:hAnsi="Helvetica"/>
+          <w:sz w:val="20"/>
+          <w:szCs w:val="20"/>
+        </w:rPr>
+        <w:t>:</w:t>
+      </w:r>
+      <w:r>
+        <w:rPr>
+          <w:rFonts w:ascii="Helvetica" w:hAnsi="Helvetica"/>
+          <w:sz w:val="20"/>
+          <w:szCs w:val="20"/>
+        </w:rPr>
+        <w:t xml:space="preserve"> </w:t>
+      </w:r>
+    </w:p>
+    <w:p>
+      <w:pPr>
+        <w:pStyle w:val="ListParagraph"/>
+        <w:numPr>
+          <w:ilvl w:val="0"/>
+          <w:numId w:val="3"/>
+        </w:numPr>
+        <w:rPr>
+          <w:rFonts w:ascii="Helvetica" w:hAnsi="Helvetica"/>
+          <w:sz w:val="20"/>
+          <w:szCs w:val="20"/>
+        </w:rPr>
+      </w:pPr>
+      <w:r>
+        <w:rPr>
+          <w:rFonts w:ascii="Helvetica" w:hAnsi="Helvetica"/>
+          <w:sz w:val="20"/>
+          <w:szCs w:val="20"/>
+        </w:rPr>
+        <w:t>Education index (</w:t>
+      </w:r>
+      <w:hyperlink r:id="rId10" w:history="1">
+        <w:r>
+          <w:rPr>
+            <w:rFonts w:ascii="Helvetica" w:eastAsia="Times New Roman" w:hAnsi="Helvetica" w:cs="Times New Roman"/>
+            <w:color w:val="0000FF"/>
+            <w:sz w:val="20"/>
+            <w:szCs w:val="20"/>
+            <w:u w:val="single"/>
+            <w:lang w:val="en-US"/>
+          </w:rPr>
+          <w:t>http://hdr.undp.org/en/data#</w:t>
+        </w:r>
+      </w:hyperlink>
+      <w:r>
+        <w:rPr>
+          <w:rFonts w:ascii="Helvetica" w:eastAsia="Times New Roman" w:hAnsi="Helvetica" w:cs="Times New Roman"/>
+          <w:color w:val="0000FF"/>
+          <w:sz w:val="20"/>
+          <w:szCs w:val="20"/>
+          <w:u w:val="single"/>
+          <w:lang w:val="en-US"/>
+        </w:rPr>
+        <w:t>)</w:t>
+      </w:r>
+    </w:p>
+    <w:p>
+      <w:pPr>
+        <w:pStyle w:val="ListParagraph"/>
+        <w:numPr>
+          <w:ilvl w:val="0"/>
+          <w:numId w:val="3"/>
+        </w:numPr>
+        <w:rPr>
+          <w:rFonts w:ascii="Helvetica" w:hAnsi="Helvetica"/>
+          <w:sz w:val="20"/>
+          <w:szCs w:val="20"/>
+        </w:rPr>
+      </w:pPr>
+      <w:r>
+        <w:rPr>
+          <w:rFonts w:ascii="Helvetica" w:hAnsi="Helvetica"/>
+          <w:sz w:val="20"/>
+          <w:szCs w:val="20"/>
+        </w:rPr>
+        <w:t>Alcohol consumption (</w:t>
+      </w:r>
+      <w:hyperlink r:id="rId11" w:history="1">
+        <w:r>
+          <w:rPr>
+            <w:rStyle w:val="Hyperlink"/>
+            <w:rFonts w:ascii="Helvetica" w:hAnsi="Helvetica"/>
+            <w:sz w:val="20"/>
+            <w:szCs w:val="20"/>
+          </w:rPr>
+          <w:t>https://data.worldbank.org/indicator/SH.ALC.PCAP.LI?year_high_desc=true)</w:t>
+        </w:r>
+      </w:hyperlink>
+    </w:p>
+    <w:p>
+      <w:pPr>
+        <w:pStyle w:val="ListParagraph"/>
+        <w:numPr>
+          <w:ilvl w:val="0"/>
+          <w:numId w:val="3"/>
+        </w:numPr>
+        <w:rPr>
+          <w:rFonts w:ascii="Helvetica" w:hAnsi="Helvetica"/>
+          <w:sz w:val="20"/>
+          <w:szCs w:val="20"/>
+        </w:rPr>
+      </w:pPr>
+      <w:r>
+        <w:rPr>
+          <w:rFonts w:ascii="Helvetica" w:hAnsi="Helvetica"/>
+          <w:sz w:val="20"/>
+          <w:szCs w:val="20"/>
+        </w:rPr>
+        <w:t>Migration data (</w:t>
+      </w:r>
+      <w:hyperlink r:id="rId12" w:history="1">
+        <w:r>
+          <w:rPr>
+            <w:rStyle w:val="Hyperlink"/>
+            <w:rFonts w:ascii="Helvetica" w:hAnsi="Helvetica"/>
+            <w:sz w:val="20"/>
+            <w:szCs w:val="20"/>
+          </w:rPr>
+          <w:t>https://data.worldbank.org/indicator/SH.ALC.PCAP.LI?year_high_desc=true)</w:t>
+        </w:r>
+      </w:hyperlink>
+    </w:p>
+    <w:p>
+      <w:pPr>
+        <w:rPr>
+          <w:rFonts w:ascii="Helvetica" w:hAnsi="Helvetica"/>
+          <w:sz w:val="20"/>
+          <w:szCs w:val="20"/>
+        </w:rPr>
+      </w:pPr>
+    </w:p>
+    <w:p>
+      <w:pPr>
+        <w:rPr>
+          <w:rFonts w:ascii="Helvetica" w:hAnsi="Helvetica"/>
+          <w:sz w:val="20"/>
+          <w:szCs w:val="20"/>
+        </w:rPr>
+      </w:pPr>
+      <w:r>
+        <w:rPr>
+          <w:rFonts w:ascii="Helvetica" w:hAnsi="Helvetica"/>
+          <w:sz w:val="20"/>
+          <w:szCs w:val="20"/>
+        </w:rPr>
+        <w:t>&gt; Environmental</w:t>
+      </w:r>
+    </w:p>
+    <w:p>
+      <w:pPr>
+        <w:pStyle w:val="ListParagraph"/>
+        <w:numPr>
+          <w:ilvl w:val="0"/>
+          <w:numId w:val="6"/>
+        </w:numPr>
+        <w:rPr>
+          <w:rStyle w:val="Hyperlink"/>
+          <w:rFonts w:ascii="Helvetica" w:hAnsi="Helvetica"/>
+          <w:color w:val="auto"/>
+          <w:sz w:val="20"/>
+          <w:szCs w:val="20"/>
+          <w:u w:val="none"/>
+        </w:rPr>
+      </w:pPr>
+      <w:r>
+        <w:rPr>
+          <w:rFonts w:ascii="Helvetica" w:hAnsi="Helvetica"/>
+          <w:sz w:val="20"/>
+          <w:szCs w:val="20"/>
+        </w:rPr>
+        <w:t>Length of day (</w:t>
+      </w:r>
+      <w:hyperlink r:id="rId13" w:history="1">
+        <w:r>
+          <w:rPr>
+            <w:rStyle w:val="Hyperlink"/>
+            <w:rFonts w:ascii="Helvetica" w:eastAsia="Times New Roman" w:hAnsi="Helvetica" w:cs="Times New Roman"/>
+            <w:sz w:val="20"/>
+            <w:szCs w:val="20"/>
+            <w:lang w:val="en-US"/>
+          </w:rPr>
+          <w:t>https://sunrise-sunset.org/api</w:t>
+        </w:r>
+      </w:hyperlink>
+      <w:r>
+        <w:rPr>
+          <w:rFonts w:ascii="Helvetica" w:hAnsi="Helvetica"/>
+          <w:sz w:val="20"/>
+          <w:szCs w:val="20"/>
+        </w:rPr>
+        <w:t xml:space="preserve">   /    </w:t>
+      </w:r>
+      <w:hyperlink r:id="rId14" w:history="1">
+        <w:r>
+          <w:rPr>
+            <w:rStyle w:val="Hyperlink"/>
+            <w:rFonts w:ascii="Helvetica" w:eastAsia="Times New Roman" w:hAnsi="Helvetica"/>
+            <w:sz w:val="20"/>
+            <w:szCs w:val="20"/>
+          </w:rPr>
+          <w:t>https://developers.google.com/public-data/docs/canonical/countries_csv)</w:t>
+        </w:r>
+      </w:hyperlink>
+    </w:p>
+    <w:p>
+      <w:pPr>
+        <w:pStyle w:val="ListParagraph"/>
+        <w:numPr>
+          <w:ilvl w:val="0"/>
+          <w:numId w:val="6"/>
+        </w:numPr>
+        <w:rPr>
+          <w:rStyle w:val="Hyperlink"/>
+          <w:rFonts w:ascii="Helvetica" w:hAnsi="Helvetica"/>
+          <w:color w:val="auto"/>
+          <w:sz w:val="20"/>
+          <w:szCs w:val="20"/>
+          <w:u w:val="none"/>
+        </w:rPr>
+      </w:pPr>
+      <w:r>
+        <w:rPr>
+          <w:rFonts w:ascii="Helvetica" w:hAnsi="Helvetica"/>
+          <w:sz w:val="20"/>
+          <w:szCs w:val="20"/>
+        </w:rPr>
+        <w:t>Bio capacity (</w:t>
+      </w:r>
+      <w:hyperlink r:id="rId15" w:history="1">
+        <w:r>
+          <w:rPr>
+            <w:rStyle w:val="Hyperlink"/>
+            <w:rFonts w:ascii="Helvetica" w:eastAsia="Times New Roman" w:hAnsi="Helvetica"/>
+            <w:sz w:val="20"/>
+            <w:szCs w:val="20"/>
+          </w:rPr>
+          <w:t>https://data.footprintnetwork.org/#/compareCountries?type=BCpc&amp;cn=all&amp;yr=2016)</w:t>
+        </w:r>
+      </w:hyperlink>
+    </w:p>
+    <w:p>
+      <w:pPr>
+        <w:pStyle w:val="ListParagraph"/>
+        <w:numPr>
+          <w:ilvl w:val="0"/>
+          <w:numId w:val="6"/>
+        </w:numPr>
+        <w:rPr>
+          <w:rStyle w:val="Hyperlink"/>
+          <w:rFonts w:ascii="Helvetica" w:hAnsi="Helvetica"/>
+          <w:color w:val="auto"/>
+          <w:sz w:val="20"/>
+          <w:szCs w:val="20"/>
+          <w:u w:val="none"/>
+        </w:rPr>
+      </w:pPr>
+      <w:r>
+        <w:rPr>
+          <w:rFonts w:ascii="Helvetica" w:hAnsi="Helvetica"/>
+          <w:sz w:val="20"/>
+          <w:szCs w:val="20"/>
+        </w:rPr>
+        <w:t>Ecological footprint (</w:t>
+      </w:r>
+      <w:hyperlink r:id="rId16" w:history="1">
+        <w:r>
+          <w:rPr>
+            <w:rStyle w:val="Hyperlink"/>
+            <w:rFonts w:ascii="Helvetica" w:eastAsia="Times New Roman" w:hAnsi="Helvetica"/>
+            <w:sz w:val="20"/>
+            <w:szCs w:val="20"/>
+          </w:rPr>
+          <w:t>https://data.footprintnetwork.org/#/compareCountries?type=EFCpc&amp;cn=all&amp;yr=2016)</w:t>
+        </w:r>
+      </w:hyperlink>
+    </w:p>
+    <w:p>
+      <w:pPr>
+        <w:rPr>
+          <w:rFonts w:ascii="Helvetica" w:hAnsi="Helvetica"/>
+          <w:sz w:val="20"/>
+          <w:szCs w:val="20"/>
+        </w:rPr>
+      </w:pPr>
+      <w:r>
+        <w:rPr>
+          <w:rFonts w:ascii="Helvetica" w:hAnsi="Helvetica"/>
+          <w:sz w:val="20"/>
+          <w:szCs w:val="20"/>
+        </w:rPr>
+        <w:br/>
+      </w:r>
+      <w:r>
+        <w:rPr>
+          <w:rFonts w:ascii="Helvetica" w:hAnsi="Helvetica"/>
+          <w:sz w:val="20"/>
+          <w:szCs w:val="20"/>
+        </w:rPr>
+        <w:t xml:space="preserve">&gt; </w:t>
+      </w:r>
+      <w:r>
+        <w:rPr>
+          <w:rFonts w:ascii="Helvetica" w:hAnsi="Helvetica"/>
+          <w:sz w:val="20"/>
+          <w:szCs w:val="20"/>
+        </w:rPr>
+        <w:t>Technological</w:t>
+      </w:r>
+    </w:p>
+    <w:p>
+      <w:pPr>
+        <w:pStyle w:val="ListParagraph"/>
+        <w:numPr>
+          <w:ilvl w:val="0"/>
+          <w:numId w:val="7"/>
+        </w:numPr>
+        <w:rPr>
+          <w:rFonts w:ascii="Helvetica" w:hAnsi="Helvetica"/>
+          <w:sz w:val="20"/>
+          <w:szCs w:val="20"/>
+        </w:rPr>
+      </w:pPr>
+      <w:r>
+        <w:rPr>
+          <w:rFonts w:ascii="Helvetica" w:hAnsi="Helvetica"/>
+          <w:sz w:val="20"/>
+          <w:szCs w:val="20"/>
+        </w:rPr>
+        <w:t>Internet Access (</w:t>
+      </w:r>
+      <w:hyperlink r:id="rId17" w:history="1">
+        <w:r>
+          <w:rPr>
+            <w:rStyle w:val="Hyperlink"/>
+            <w:rFonts w:ascii="Helvetica" w:eastAsia="Times New Roman" w:hAnsi="Helvetica"/>
+            <w:sz w:val="20"/>
+            <w:szCs w:val="20"/>
+          </w:rPr>
+          <w:t>https://data.worldbank.org/indicator/IT.NET.USER.ZS</w:t>
+        </w:r>
+      </w:hyperlink>
+      <w:r>
+        <w:rPr>
+          <w:rStyle w:val="Hyperlink"/>
+          <w:rFonts w:ascii="Helvetica" w:eastAsia="Times New Roman" w:hAnsi="Helvetica"/>
+          <w:sz w:val="20"/>
+          <w:szCs w:val="20"/>
+        </w:rPr>
+        <w:t>)</w:t>
+      </w:r>
+    </w:p>
+    <w:p>
+      <w:pPr>
+        <w:pStyle w:val="ListParagraph"/>
+        <w:numPr>
+          <w:ilvl w:val="0"/>
+          <w:numId w:val="3"/>
+        </w:numPr>
+        <w:rPr>
+          <w:rStyle w:val="Hyperlink"/>
+          <w:rFonts w:ascii="Helvetica" w:hAnsi="Helvetica"/>
+          <w:color w:val="auto"/>
+          <w:sz w:val="20"/>
+          <w:szCs w:val="20"/>
+          <w:u w:val="none"/>
+        </w:rPr>
+      </w:pPr>
+      <w:r>
+        <w:rPr>
+          <w:rFonts w:ascii="Helvetica" w:hAnsi="Helvetica"/>
+          <w:sz w:val="20"/>
+          <w:szCs w:val="20"/>
+        </w:rPr>
+        <w:t>Innovation index (</w:t>
+      </w:r>
+      <w:hyperlink r:id="rId18" w:history="1">
+        <w:r>
+          <w:rPr>
+            <w:rStyle w:val="Hyperlink"/>
+            <w:rFonts w:ascii="Helvetica" w:eastAsia="Times New Roman" w:hAnsi="Helvetica"/>
+            <w:sz w:val="20"/>
+            <w:szCs w:val="20"/>
+          </w:rPr>
+          <w:t>https://www.globalinnovationindex.org/analysis-indicator)</w:t>
+        </w:r>
+      </w:hyperlink>
+    </w:p>
+    <w:p>
+      <w:pPr>
+        <w:pStyle w:val="ListParagraph"/>
+        <w:numPr>
+          <w:ilvl w:val="0"/>
+          <w:numId w:val="3"/>
+        </w:numPr>
+        <w:rPr>
+          <w:rFonts w:ascii="Helvetica" w:hAnsi="Helvetica"/>
+          <w:sz w:val="20"/>
+          <w:szCs w:val="20"/>
+        </w:rPr>
+      </w:pPr>
+      <w:r>
+        <w:rPr>
+          <w:rFonts w:ascii="Helvetica" w:hAnsi="Helvetica"/>
+          <w:sz w:val="20"/>
+          <w:szCs w:val="20"/>
+        </w:rPr>
+        <w:t>Energy use (</w:t>
+      </w:r>
+      <w:hyperlink r:id="rId19" w:history="1">
+        <w:r>
+          <w:rPr>
+            <w:rStyle w:val="Hyperlink"/>
+            <w:rFonts w:ascii="Helvetica" w:eastAsia="Times New Roman" w:hAnsi="Helvetica"/>
+            <w:sz w:val="20"/>
+            <w:szCs w:val="20"/>
+          </w:rPr>
+          <w:t>https://data.worldbank.org/indicator/EG.USE.PCAP.KG.OE?view=chart</w:t>
+        </w:r>
+      </w:hyperlink>
+      <w:r>
+        <w:rPr>
+          <w:rStyle w:val="Hyperlink"/>
+          <w:rFonts w:eastAsia="Times New Roman"/>
+        </w:rPr>
+        <w:t>)</w:t>
+      </w:r>
     </w:p>
     <w:sectPr>
       <w:pgSz w:w="12240" w:h="15840"/>
-      <w:pgMar w:top="1440" w:right="1440" w:bottom="1440" w:left="1440" w:header="708" w:footer="708" w:gutter="0"/>
+      <w:pgMar w:top="720" w:right="720" w:bottom="720" w:left="720" w:header="708" w:footer="708" w:gutter="0"/>
       <w:cols w:space="708"/>
       <w:docGrid w:linePitch="360"/>
     </w:sectPr>
@@ -19,8 +1019,824 @@
 </w:document>
 </file>
 
+<file path=word/numbering.xml><?xml version="1.0" encoding="utf-8"?>
+<w:numbering xmlns:wpc="http://schemas.microsoft.com/office/word/2010/wordprocessingCanvas" xmlns:mo="http://schemas.microsoft.com/office/mac/office/2008/main" xmlns:mc="http://schemas.openxmlformats.org/markup-compatibility/2006" xmlns:mv="urn:schemas-microsoft-com:mac:vml" xmlns:o="urn:schemas-microsoft-com:office:office" xmlns:r="http://schemas.openxmlformats.org/officeDocument/2006/relationships" xmlns:m="http://schemas.openxmlformats.org/officeDocument/2006/math" xmlns:v="urn:schemas-microsoft-com:vml" xmlns:wp14="http://schemas.microsoft.com/office/word/2010/wordprocessingDrawing" xmlns:wp="http://schemas.openxmlformats.org/drawingml/2006/wordprocessingDrawing" xmlns:w10="urn:schemas-microsoft-com:office:word" xmlns:w="http://schemas.openxmlformats.org/wordprocessingml/2006/main" xmlns:w14="http://schemas.microsoft.com/office/word/2010/wordml" xmlns:w15="http://schemas.microsoft.com/office/word/2012/wordml" xmlns:wpg="http://schemas.microsoft.com/office/word/2010/wordprocessingGroup" xmlns:wpi="http://schemas.microsoft.com/office/word/2010/wordprocessingInk" xmlns:wne="http://schemas.microsoft.com/office/word/2006/wordml" xmlns:wps="http://schemas.microsoft.com/office/word/2010/wordprocessingShape" mc:Ignorable="w14 w15 wp14">
+  <w:abstractNum w:abstractNumId="0">
+    <w:nsid w:val="05F77C7D"/>
+    <w:multiLevelType w:val="hybridMultilevel"/>
+    <w:tmpl w:val="3BBC257A"/>
+    <w:lvl w:ilvl="0" w:tplc="F3686586">
+      <w:numFmt w:val="bullet"/>
+      <w:lvlText w:val=""/>
+      <w:lvlJc w:val="left"/>
+      <w:pPr>
+        <w:ind w:left="1800" w:hanging="360"/>
+      </w:pPr>
+      <w:rPr>
+        <w:rFonts w:ascii="Wingdings" w:eastAsiaTheme="minorHAnsi" w:hAnsi="Wingdings" w:cstheme="minorBidi" w:hint="default"/>
+      </w:rPr>
+    </w:lvl>
+    <w:lvl w:ilvl="1" w:tplc="04090003" w:tentative="1">
+      <w:start w:val="1"/>
+      <w:numFmt w:val="bullet"/>
+      <w:lvlText w:val="o"/>
+      <w:lvlJc w:val="left"/>
+      <w:pPr>
+        <w:ind w:left="2520" w:hanging="360"/>
+      </w:pPr>
+      <w:rPr>
+        <w:rFonts w:ascii="Courier New" w:hAnsi="Courier New" w:cs="Courier New" w:hint="default"/>
+      </w:rPr>
+    </w:lvl>
+    <w:lvl w:ilvl="2" w:tplc="04090005" w:tentative="1">
+      <w:start w:val="1"/>
+      <w:numFmt w:val="bullet"/>
+      <w:lvlText w:val=""/>
+      <w:lvlJc w:val="left"/>
+      <w:pPr>
+        <w:ind w:left="3240" w:hanging="360"/>
+      </w:pPr>
+      <w:rPr>
+        <w:rFonts w:ascii="Wingdings" w:hAnsi="Wingdings" w:hint="default"/>
+      </w:rPr>
+    </w:lvl>
+    <w:lvl w:ilvl="3" w:tplc="04090001" w:tentative="1">
+      <w:start w:val="1"/>
+      <w:numFmt w:val="bullet"/>
+      <w:lvlText w:val=""/>
+      <w:lvlJc w:val="left"/>
+      <w:pPr>
+        <w:ind w:left="3960" w:hanging="360"/>
+      </w:pPr>
+      <w:rPr>
+        <w:rFonts w:ascii="Symbol" w:hAnsi="Symbol" w:hint="default"/>
+      </w:rPr>
+    </w:lvl>
+    <w:lvl w:ilvl="4" w:tplc="04090003" w:tentative="1">
+      <w:start w:val="1"/>
+      <w:numFmt w:val="bullet"/>
+      <w:lvlText w:val="o"/>
+      <w:lvlJc w:val="left"/>
+      <w:pPr>
+        <w:ind w:left="4680" w:hanging="360"/>
+      </w:pPr>
+      <w:rPr>
+        <w:rFonts w:ascii="Courier New" w:hAnsi="Courier New" w:cs="Courier New" w:hint="default"/>
+      </w:rPr>
+    </w:lvl>
+    <w:lvl w:ilvl="5" w:tplc="04090005" w:tentative="1">
+      <w:start w:val="1"/>
+      <w:numFmt w:val="bullet"/>
+      <w:lvlText w:val=""/>
+      <w:lvlJc w:val="left"/>
+      <w:pPr>
+        <w:ind w:left="5400" w:hanging="360"/>
+      </w:pPr>
+      <w:rPr>
+        <w:rFonts w:ascii="Wingdings" w:hAnsi="Wingdings" w:hint="default"/>
+      </w:rPr>
+    </w:lvl>
+    <w:lvl w:ilvl="6" w:tplc="04090001" w:tentative="1">
+      <w:start w:val="1"/>
+      <w:numFmt w:val="bullet"/>
+      <w:lvlText w:val=""/>
+      <w:lvlJc w:val="left"/>
+      <w:pPr>
+        <w:ind w:left="6120" w:hanging="360"/>
+      </w:pPr>
+      <w:rPr>
+        <w:rFonts w:ascii="Symbol" w:hAnsi="Symbol" w:hint="default"/>
+      </w:rPr>
+    </w:lvl>
+    <w:lvl w:ilvl="7" w:tplc="04090003" w:tentative="1">
+      <w:start w:val="1"/>
+      <w:numFmt w:val="bullet"/>
+      <w:lvlText w:val="o"/>
+      <w:lvlJc w:val="left"/>
+      <w:pPr>
+        <w:ind w:left="6840" w:hanging="360"/>
+      </w:pPr>
+      <w:rPr>
+        <w:rFonts w:ascii="Courier New" w:hAnsi="Courier New" w:cs="Courier New" w:hint="default"/>
+      </w:rPr>
+    </w:lvl>
+    <w:lvl w:ilvl="8" w:tplc="04090005" w:tentative="1">
+      <w:start w:val="1"/>
+      <w:numFmt w:val="bullet"/>
+      <w:lvlText w:val=""/>
+      <w:lvlJc w:val="left"/>
+      <w:pPr>
+        <w:ind w:left="7560" w:hanging="360"/>
+      </w:pPr>
+      <w:rPr>
+        <w:rFonts w:ascii="Wingdings" w:hAnsi="Wingdings" w:hint="default"/>
+      </w:rPr>
+    </w:lvl>
+  </w:abstractNum>
+  <w:abstractNum w:abstractNumId="1">
+    <w:nsid w:val="06243A05"/>
+    <w:multiLevelType w:val="hybridMultilevel"/>
+    <w:tmpl w:val="1426350A"/>
+    <w:lvl w:ilvl="0" w:tplc="04090001">
+      <w:start w:val="1"/>
+      <w:numFmt w:val="bullet"/>
+      <w:lvlText w:val=""/>
+      <w:lvlJc w:val="left"/>
+      <w:pPr>
+        <w:ind w:left="720" w:hanging="360"/>
+      </w:pPr>
+      <w:rPr>
+        <w:rFonts w:ascii="Symbol" w:hAnsi="Symbol" w:hint="default"/>
+      </w:rPr>
+    </w:lvl>
+    <w:lvl w:ilvl="1" w:tplc="04090003" w:tentative="1">
+      <w:start w:val="1"/>
+      <w:numFmt w:val="bullet"/>
+      <w:lvlText w:val="o"/>
+      <w:lvlJc w:val="left"/>
+      <w:pPr>
+        <w:ind w:left="1440" w:hanging="360"/>
+      </w:pPr>
+      <w:rPr>
+        <w:rFonts w:ascii="Courier New" w:hAnsi="Courier New" w:cs="Courier New" w:hint="default"/>
+      </w:rPr>
+    </w:lvl>
+    <w:lvl w:ilvl="2" w:tplc="04090005" w:tentative="1">
+      <w:start w:val="1"/>
+      <w:numFmt w:val="bullet"/>
+      <w:lvlText w:val=""/>
+      <w:lvlJc w:val="left"/>
+      <w:pPr>
+        <w:ind w:left="2160" w:hanging="360"/>
+      </w:pPr>
+      <w:rPr>
+        <w:rFonts w:ascii="Wingdings" w:hAnsi="Wingdings" w:hint="default"/>
+      </w:rPr>
+    </w:lvl>
+    <w:lvl w:ilvl="3" w:tplc="04090001" w:tentative="1">
+      <w:start w:val="1"/>
+      <w:numFmt w:val="bullet"/>
+      <w:lvlText w:val=""/>
+      <w:lvlJc w:val="left"/>
+      <w:pPr>
+        <w:ind w:left="2880" w:hanging="360"/>
+      </w:pPr>
+      <w:rPr>
+        <w:rFonts w:ascii="Symbol" w:hAnsi="Symbol" w:hint="default"/>
+      </w:rPr>
+    </w:lvl>
+    <w:lvl w:ilvl="4" w:tplc="04090003" w:tentative="1">
+      <w:start w:val="1"/>
+      <w:numFmt w:val="bullet"/>
+      <w:lvlText w:val="o"/>
+      <w:lvlJc w:val="left"/>
+      <w:pPr>
+        <w:ind w:left="3600" w:hanging="360"/>
+      </w:pPr>
+      <w:rPr>
+        <w:rFonts w:ascii="Courier New" w:hAnsi="Courier New" w:cs="Courier New" w:hint="default"/>
+      </w:rPr>
+    </w:lvl>
+    <w:lvl w:ilvl="5" w:tplc="04090005" w:tentative="1">
+      <w:start w:val="1"/>
+      <w:numFmt w:val="bullet"/>
+      <w:lvlText w:val=""/>
+      <w:lvlJc w:val="left"/>
+      <w:pPr>
+        <w:ind w:left="4320" w:hanging="360"/>
+      </w:pPr>
+      <w:rPr>
+        <w:rFonts w:ascii="Wingdings" w:hAnsi="Wingdings" w:hint="default"/>
+      </w:rPr>
+    </w:lvl>
+    <w:lvl w:ilvl="6" w:tplc="04090001" w:tentative="1">
+      <w:start w:val="1"/>
+      <w:numFmt w:val="bullet"/>
+      <w:lvlText w:val=""/>
+      <w:lvlJc w:val="left"/>
+      <w:pPr>
+        <w:ind w:left="5040" w:hanging="360"/>
+      </w:pPr>
+      <w:rPr>
+        <w:rFonts w:ascii="Symbol" w:hAnsi="Symbol" w:hint="default"/>
+      </w:rPr>
+    </w:lvl>
+    <w:lvl w:ilvl="7" w:tplc="04090003" w:tentative="1">
+      <w:start w:val="1"/>
+      <w:numFmt w:val="bullet"/>
+      <w:lvlText w:val="o"/>
+      <w:lvlJc w:val="left"/>
+      <w:pPr>
+        <w:ind w:left="5760" w:hanging="360"/>
+      </w:pPr>
+      <w:rPr>
+        <w:rFonts w:ascii="Courier New" w:hAnsi="Courier New" w:cs="Courier New" w:hint="default"/>
+      </w:rPr>
+    </w:lvl>
+    <w:lvl w:ilvl="8" w:tplc="04090005" w:tentative="1">
+      <w:start w:val="1"/>
+      <w:numFmt w:val="bullet"/>
+      <w:lvlText w:val=""/>
+      <w:lvlJc w:val="left"/>
+      <w:pPr>
+        <w:ind w:left="6480" w:hanging="360"/>
+      </w:pPr>
+      <w:rPr>
+        <w:rFonts w:ascii="Wingdings" w:hAnsi="Wingdings" w:hint="default"/>
+      </w:rPr>
+    </w:lvl>
+  </w:abstractNum>
+  <w:abstractNum w:abstractNumId="2">
+    <w:nsid w:val="0DC31411"/>
+    <w:multiLevelType w:val="hybridMultilevel"/>
+    <w:tmpl w:val="11F4368E"/>
+    <w:lvl w:ilvl="0" w:tplc="04090001">
+      <w:start w:val="1"/>
+      <w:numFmt w:val="bullet"/>
+      <w:lvlText w:val=""/>
+      <w:lvlJc w:val="left"/>
+      <w:pPr>
+        <w:ind w:left="720" w:hanging="360"/>
+      </w:pPr>
+      <w:rPr>
+        <w:rFonts w:ascii="Symbol" w:hAnsi="Symbol" w:hint="default"/>
+      </w:rPr>
+    </w:lvl>
+    <w:lvl w:ilvl="1" w:tplc="04090003" w:tentative="1">
+      <w:start w:val="1"/>
+      <w:numFmt w:val="bullet"/>
+      <w:lvlText w:val="o"/>
+      <w:lvlJc w:val="left"/>
+      <w:pPr>
+        <w:ind w:left="1440" w:hanging="360"/>
+      </w:pPr>
+      <w:rPr>
+        <w:rFonts w:ascii="Courier New" w:hAnsi="Courier New" w:cs="Courier New" w:hint="default"/>
+      </w:rPr>
+    </w:lvl>
+    <w:lvl w:ilvl="2" w:tplc="04090005" w:tentative="1">
+      <w:start w:val="1"/>
+      <w:numFmt w:val="bullet"/>
+      <w:lvlText w:val=""/>
+      <w:lvlJc w:val="left"/>
+      <w:pPr>
+        <w:ind w:left="2160" w:hanging="360"/>
+      </w:pPr>
+      <w:rPr>
+        <w:rFonts w:ascii="Wingdings" w:hAnsi="Wingdings" w:hint="default"/>
+      </w:rPr>
+    </w:lvl>
+    <w:lvl w:ilvl="3" w:tplc="04090001" w:tentative="1">
+      <w:start w:val="1"/>
+      <w:numFmt w:val="bullet"/>
+      <w:lvlText w:val=""/>
+      <w:lvlJc w:val="left"/>
+      <w:pPr>
+        <w:ind w:left="2880" w:hanging="360"/>
+      </w:pPr>
+      <w:rPr>
+        <w:rFonts w:ascii="Symbol" w:hAnsi="Symbol" w:hint="default"/>
+      </w:rPr>
+    </w:lvl>
+    <w:lvl w:ilvl="4" w:tplc="04090003" w:tentative="1">
+      <w:start w:val="1"/>
+      <w:numFmt w:val="bullet"/>
+      <w:lvlText w:val="o"/>
+      <w:lvlJc w:val="left"/>
+      <w:pPr>
+        <w:ind w:left="3600" w:hanging="360"/>
+      </w:pPr>
+      <w:rPr>
+        <w:rFonts w:ascii="Courier New" w:hAnsi="Courier New" w:cs="Courier New" w:hint="default"/>
+      </w:rPr>
+    </w:lvl>
+    <w:lvl w:ilvl="5" w:tplc="04090005" w:tentative="1">
+      <w:start w:val="1"/>
+      <w:numFmt w:val="bullet"/>
+      <w:lvlText w:val=""/>
+      <w:lvlJc w:val="left"/>
+      <w:pPr>
+        <w:ind w:left="4320" w:hanging="360"/>
+      </w:pPr>
+      <w:rPr>
+        <w:rFonts w:ascii="Wingdings" w:hAnsi="Wingdings" w:hint="default"/>
+      </w:rPr>
+    </w:lvl>
+    <w:lvl w:ilvl="6" w:tplc="04090001" w:tentative="1">
+      <w:start w:val="1"/>
+      <w:numFmt w:val="bullet"/>
+      <w:lvlText w:val=""/>
+      <w:lvlJc w:val="left"/>
+      <w:pPr>
+        <w:ind w:left="5040" w:hanging="360"/>
+      </w:pPr>
+      <w:rPr>
+        <w:rFonts w:ascii="Symbol" w:hAnsi="Symbol" w:hint="default"/>
+      </w:rPr>
+    </w:lvl>
+    <w:lvl w:ilvl="7" w:tplc="04090003" w:tentative="1">
+      <w:start w:val="1"/>
+      <w:numFmt w:val="bullet"/>
+      <w:lvlText w:val="o"/>
+      <w:lvlJc w:val="left"/>
+      <w:pPr>
+        <w:ind w:left="5760" w:hanging="360"/>
+      </w:pPr>
+      <w:rPr>
+        <w:rFonts w:ascii="Courier New" w:hAnsi="Courier New" w:cs="Courier New" w:hint="default"/>
+      </w:rPr>
+    </w:lvl>
+    <w:lvl w:ilvl="8" w:tplc="04090005" w:tentative="1">
+      <w:start w:val="1"/>
+      <w:numFmt w:val="bullet"/>
+      <w:lvlText w:val=""/>
+      <w:lvlJc w:val="left"/>
+      <w:pPr>
+        <w:ind w:left="6480" w:hanging="360"/>
+      </w:pPr>
+      <w:rPr>
+        <w:rFonts w:ascii="Wingdings" w:hAnsi="Wingdings" w:hint="default"/>
+      </w:rPr>
+    </w:lvl>
+  </w:abstractNum>
+  <w:abstractNum w:abstractNumId="3">
+    <w:nsid w:val="105E16DA"/>
+    <w:multiLevelType w:val="hybridMultilevel"/>
+    <w:tmpl w:val="C2887A3C"/>
+    <w:lvl w:ilvl="0" w:tplc="04090001">
+      <w:start w:val="1"/>
+      <w:numFmt w:val="bullet"/>
+      <w:lvlText w:val=""/>
+      <w:lvlJc w:val="left"/>
+      <w:pPr>
+        <w:ind w:left="720" w:hanging="360"/>
+      </w:pPr>
+      <w:rPr>
+        <w:rFonts w:ascii="Symbol" w:hAnsi="Symbol" w:hint="default"/>
+      </w:rPr>
+    </w:lvl>
+    <w:lvl w:ilvl="1" w:tplc="04090003" w:tentative="1">
+      <w:start w:val="1"/>
+      <w:numFmt w:val="bullet"/>
+      <w:lvlText w:val="o"/>
+      <w:lvlJc w:val="left"/>
+      <w:pPr>
+        <w:ind w:left="1440" w:hanging="360"/>
+      </w:pPr>
+      <w:rPr>
+        <w:rFonts w:ascii="Courier New" w:hAnsi="Courier New" w:cs="Courier New" w:hint="default"/>
+      </w:rPr>
+    </w:lvl>
+    <w:lvl w:ilvl="2" w:tplc="04090005" w:tentative="1">
+      <w:start w:val="1"/>
+      <w:numFmt w:val="bullet"/>
+      <w:lvlText w:val=""/>
+      <w:lvlJc w:val="left"/>
+      <w:pPr>
+        <w:ind w:left="2160" w:hanging="360"/>
+      </w:pPr>
+      <w:rPr>
+        <w:rFonts w:ascii="Wingdings" w:hAnsi="Wingdings" w:hint="default"/>
+      </w:rPr>
+    </w:lvl>
+    <w:lvl w:ilvl="3" w:tplc="04090001" w:tentative="1">
+      <w:start w:val="1"/>
+      <w:numFmt w:val="bullet"/>
+      <w:lvlText w:val=""/>
+      <w:lvlJc w:val="left"/>
+      <w:pPr>
+        <w:ind w:left="2880" w:hanging="360"/>
+      </w:pPr>
+      <w:rPr>
+        <w:rFonts w:ascii="Symbol" w:hAnsi="Symbol" w:hint="default"/>
+      </w:rPr>
+    </w:lvl>
+    <w:lvl w:ilvl="4" w:tplc="04090003" w:tentative="1">
+      <w:start w:val="1"/>
+      <w:numFmt w:val="bullet"/>
+      <w:lvlText w:val="o"/>
+      <w:lvlJc w:val="left"/>
+      <w:pPr>
+        <w:ind w:left="3600" w:hanging="360"/>
+      </w:pPr>
+      <w:rPr>
+        <w:rFonts w:ascii="Courier New" w:hAnsi="Courier New" w:cs="Courier New" w:hint="default"/>
+      </w:rPr>
+    </w:lvl>
+    <w:lvl w:ilvl="5" w:tplc="04090005" w:tentative="1">
+      <w:start w:val="1"/>
+      <w:numFmt w:val="bullet"/>
+      <w:lvlText w:val=""/>
+      <w:lvlJc w:val="left"/>
+      <w:pPr>
+        <w:ind w:left="4320" w:hanging="360"/>
+      </w:pPr>
+      <w:rPr>
+        <w:rFonts w:ascii="Wingdings" w:hAnsi="Wingdings" w:hint="default"/>
+      </w:rPr>
+    </w:lvl>
+    <w:lvl w:ilvl="6" w:tplc="04090001" w:tentative="1">
+      <w:start w:val="1"/>
+      <w:numFmt w:val="bullet"/>
+      <w:lvlText w:val=""/>
+      <w:lvlJc w:val="left"/>
+      <w:pPr>
+        <w:ind w:left="5040" w:hanging="360"/>
+      </w:pPr>
+      <w:rPr>
+        <w:rFonts w:ascii="Symbol" w:hAnsi="Symbol" w:hint="default"/>
+      </w:rPr>
+    </w:lvl>
+    <w:lvl w:ilvl="7" w:tplc="04090003" w:tentative="1">
+      <w:start w:val="1"/>
+      <w:numFmt w:val="bullet"/>
+      <w:lvlText w:val="o"/>
+      <w:lvlJc w:val="left"/>
+      <w:pPr>
+        <w:ind w:left="5760" w:hanging="360"/>
+      </w:pPr>
+      <w:rPr>
+        <w:rFonts w:ascii="Courier New" w:hAnsi="Courier New" w:cs="Courier New" w:hint="default"/>
+      </w:rPr>
+    </w:lvl>
+    <w:lvl w:ilvl="8" w:tplc="04090005" w:tentative="1">
+      <w:start w:val="1"/>
+      <w:numFmt w:val="bullet"/>
+      <w:lvlText w:val=""/>
+      <w:lvlJc w:val="left"/>
+      <w:pPr>
+        <w:ind w:left="6480" w:hanging="360"/>
+      </w:pPr>
+      <w:rPr>
+        <w:rFonts w:ascii="Wingdings" w:hAnsi="Wingdings" w:hint="default"/>
+      </w:rPr>
+    </w:lvl>
+  </w:abstractNum>
+  <w:abstractNum w:abstractNumId="4">
+    <w:nsid w:val="1D8E7BB5"/>
+    <w:multiLevelType w:val="hybridMultilevel"/>
+    <w:tmpl w:val="572208DC"/>
+    <w:lvl w:ilvl="0" w:tplc="04090001">
+      <w:start w:val="1"/>
+      <w:numFmt w:val="bullet"/>
+      <w:lvlText w:val=""/>
+      <w:lvlJc w:val="left"/>
+      <w:pPr>
+        <w:ind w:left="1440" w:hanging="360"/>
+      </w:pPr>
+      <w:rPr>
+        <w:rFonts w:ascii="Symbol" w:hAnsi="Symbol" w:hint="default"/>
+      </w:rPr>
+    </w:lvl>
+    <w:lvl w:ilvl="1" w:tplc="04090003" w:tentative="1">
+      <w:start w:val="1"/>
+      <w:numFmt w:val="bullet"/>
+      <w:lvlText w:val="o"/>
+      <w:lvlJc w:val="left"/>
+      <w:pPr>
+        <w:ind w:left="2160" w:hanging="360"/>
+      </w:pPr>
+      <w:rPr>
+        <w:rFonts w:ascii="Courier New" w:hAnsi="Courier New" w:cs="Courier New" w:hint="default"/>
+      </w:rPr>
+    </w:lvl>
+    <w:lvl w:ilvl="2" w:tplc="04090005" w:tentative="1">
+      <w:start w:val="1"/>
+      <w:numFmt w:val="bullet"/>
+      <w:lvlText w:val=""/>
+      <w:lvlJc w:val="left"/>
+      <w:pPr>
+        <w:ind w:left="2880" w:hanging="360"/>
+      </w:pPr>
+      <w:rPr>
+        <w:rFonts w:ascii="Wingdings" w:hAnsi="Wingdings" w:hint="default"/>
+      </w:rPr>
+    </w:lvl>
+    <w:lvl w:ilvl="3" w:tplc="04090001" w:tentative="1">
+      <w:start w:val="1"/>
+      <w:numFmt w:val="bullet"/>
+      <w:lvlText w:val=""/>
+      <w:lvlJc w:val="left"/>
+      <w:pPr>
+        <w:ind w:left="3600" w:hanging="360"/>
+      </w:pPr>
+      <w:rPr>
+        <w:rFonts w:ascii="Symbol" w:hAnsi="Symbol" w:hint="default"/>
+      </w:rPr>
+    </w:lvl>
+    <w:lvl w:ilvl="4" w:tplc="04090003" w:tentative="1">
+      <w:start w:val="1"/>
+      <w:numFmt w:val="bullet"/>
+      <w:lvlText w:val="o"/>
+      <w:lvlJc w:val="left"/>
+      <w:pPr>
+        <w:ind w:left="4320" w:hanging="360"/>
+      </w:pPr>
+      <w:rPr>
+        <w:rFonts w:ascii="Courier New" w:hAnsi="Courier New" w:cs="Courier New" w:hint="default"/>
+      </w:rPr>
+    </w:lvl>
+    <w:lvl w:ilvl="5" w:tplc="04090005" w:tentative="1">
+      <w:start w:val="1"/>
+      <w:numFmt w:val="bullet"/>
+      <w:lvlText w:val=""/>
+      <w:lvlJc w:val="left"/>
+      <w:pPr>
+        <w:ind w:left="5040" w:hanging="360"/>
+      </w:pPr>
+      <w:rPr>
+        <w:rFonts w:ascii="Wingdings" w:hAnsi="Wingdings" w:hint="default"/>
+      </w:rPr>
+    </w:lvl>
+    <w:lvl w:ilvl="6" w:tplc="04090001" w:tentative="1">
+      <w:start w:val="1"/>
+      <w:numFmt w:val="bullet"/>
+      <w:lvlText w:val=""/>
+      <w:lvlJc w:val="left"/>
+      <w:pPr>
+        <w:ind w:left="5760" w:hanging="360"/>
+      </w:pPr>
+      <w:rPr>
+        <w:rFonts w:ascii="Symbol" w:hAnsi="Symbol" w:hint="default"/>
+      </w:rPr>
+    </w:lvl>
+    <w:lvl w:ilvl="7" w:tplc="04090003" w:tentative="1">
+      <w:start w:val="1"/>
+      <w:numFmt w:val="bullet"/>
+      <w:lvlText w:val="o"/>
+      <w:lvlJc w:val="left"/>
+      <w:pPr>
+        <w:ind w:left="6480" w:hanging="360"/>
+      </w:pPr>
+      <w:rPr>
+        <w:rFonts w:ascii="Courier New" w:hAnsi="Courier New" w:cs="Courier New" w:hint="default"/>
+      </w:rPr>
+    </w:lvl>
+    <w:lvl w:ilvl="8" w:tplc="04090005" w:tentative="1">
+      <w:start w:val="1"/>
+      <w:numFmt w:val="bullet"/>
+      <w:lvlText w:val=""/>
+      <w:lvlJc w:val="left"/>
+      <w:pPr>
+        <w:ind w:left="7200" w:hanging="360"/>
+      </w:pPr>
+      <w:rPr>
+        <w:rFonts w:ascii="Wingdings" w:hAnsi="Wingdings" w:hint="default"/>
+      </w:rPr>
+    </w:lvl>
+  </w:abstractNum>
+  <w:abstractNum w:abstractNumId="5">
+    <w:nsid w:val="3C3D3A35"/>
+    <w:multiLevelType w:val="hybridMultilevel"/>
+    <w:tmpl w:val="953CB834"/>
+    <w:lvl w:ilvl="0" w:tplc="04090001">
+      <w:start w:val="1"/>
+      <w:numFmt w:val="bullet"/>
+      <w:lvlText w:val=""/>
+      <w:lvlJc w:val="left"/>
+      <w:pPr>
+        <w:ind w:left="720" w:hanging="360"/>
+      </w:pPr>
+      <w:rPr>
+        <w:rFonts w:ascii="Symbol" w:hAnsi="Symbol" w:hint="default"/>
+      </w:rPr>
+    </w:lvl>
+    <w:lvl w:ilvl="1" w:tplc="04090003" w:tentative="1">
+      <w:start w:val="1"/>
+      <w:numFmt w:val="bullet"/>
+      <w:lvlText w:val="o"/>
+      <w:lvlJc w:val="left"/>
+      <w:pPr>
+        <w:ind w:left="1440" w:hanging="360"/>
+      </w:pPr>
+      <w:rPr>
+        <w:rFonts w:ascii="Courier New" w:hAnsi="Courier New" w:cs="Courier New" w:hint="default"/>
+      </w:rPr>
+    </w:lvl>
+    <w:lvl w:ilvl="2" w:tplc="04090005" w:tentative="1">
+      <w:start w:val="1"/>
+      <w:numFmt w:val="bullet"/>
+      <w:lvlText w:val=""/>
+      <w:lvlJc w:val="left"/>
+      <w:pPr>
+        <w:ind w:left="2160" w:hanging="360"/>
+      </w:pPr>
+      <w:rPr>
+        <w:rFonts w:ascii="Wingdings" w:hAnsi="Wingdings" w:hint="default"/>
+      </w:rPr>
+    </w:lvl>
+    <w:lvl w:ilvl="3" w:tplc="04090001" w:tentative="1">
+      <w:start w:val="1"/>
+      <w:numFmt w:val="bullet"/>
+      <w:lvlText w:val=""/>
+      <w:lvlJc w:val="left"/>
+      <w:pPr>
+        <w:ind w:left="2880" w:hanging="360"/>
+      </w:pPr>
+      <w:rPr>
+        <w:rFonts w:ascii="Symbol" w:hAnsi="Symbol" w:hint="default"/>
+      </w:rPr>
+    </w:lvl>
+    <w:lvl w:ilvl="4" w:tplc="04090003" w:tentative="1">
+      <w:start w:val="1"/>
+      <w:numFmt w:val="bullet"/>
+      <w:lvlText w:val="o"/>
+      <w:lvlJc w:val="left"/>
+      <w:pPr>
+        <w:ind w:left="3600" w:hanging="360"/>
+      </w:pPr>
+      <w:rPr>
+        <w:rFonts w:ascii="Courier New" w:hAnsi="Courier New" w:cs="Courier New" w:hint="default"/>
+      </w:rPr>
+    </w:lvl>
+    <w:lvl w:ilvl="5" w:tplc="04090005" w:tentative="1">
+      <w:start w:val="1"/>
+      <w:numFmt w:val="bullet"/>
+      <w:lvlText w:val=""/>
+      <w:lvlJc w:val="left"/>
+      <w:pPr>
+        <w:ind w:left="4320" w:hanging="360"/>
+      </w:pPr>
+      <w:rPr>
+        <w:rFonts w:ascii="Wingdings" w:hAnsi="Wingdings" w:hint="default"/>
+      </w:rPr>
+    </w:lvl>
+    <w:lvl w:ilvl="6" w:tplc="04090001" w:tentative="1">
+      <w:start w:val="1"/>
+      <w:numFmt w:val="bullet"/>
+      <w:lvlText w:val=""/>
+      <w:lvlJc w:val="left"/>
+      <w:pPr>
+        <w:ind w:left="5040" w:hanging="360"/>
+      </w:pPr>
+      <w:rPr>
+        <w:rFonts w:ascii="Symbol" w:hAnsi="Symbol" w:hint="default"/>
+      </w:rPr>
+    </w:lvl>
+    <w:lvl w:ilvl="7" w:tplc="04090003" w:tentative="1">
+      <w:start w:val="1"/>
+      <w:numFmt w:val="bullet"/>
+      <w:lvlText w:val="o"/>
+      <w:lvlJc w:val="left"/>
+      <w:pPr>
+        <w:ind w:left="5760" w:hanging="360"/>
+      </w:pPr>
+      <w:rPr>
+        <w:rFonts w:ascii="Courier New" w:hAnsi="Courier New" w:cs="Courier New" w:hint="default"/>
+      </w:rPr>
+    </w:lvl>
+    <w:lvl w:ilvl="8" w:tplc="04090005" w:tentative="1">
+      <w:start w:val="1"/>
+      <w:numFmt w:val="bullet"/>
+      <w:lvlText w:val=""/>
+      <w:lvlJc w:val="left"/>
+      <w:pPr>
+        <w:ind w:left="6480" w:hanging="360"/>
+      </w:pPr>
+      <w:rPr>
+        <w:rFonts w:ascii="Wingdings" w:hAnsi="Wingdings" w:hint="default"/>
+      </w:rPr>
+    </w:lvl>
+  </w:abstractNum>
+  <w:abstractNum w:abstractNumId="6">
+    <w:nsid w:val="5F521DD1"/>
+    <w:multiLevelType w:val="hybridMultilevel"/>
+    <w:tmpl w:val="45485838"/>
+    <w:lvl w:ilvl="0" w:tplc="04090001">
+      <w:start w:val="1"/>
+      <w:numFmt w:val="bullet"/>
+      <w:lvlText w:val=""/>
+      <w:lvlJc w:val="left"/>
+      <w:pPr>
+        <w:ind w:left="720" w:hanging="360"/>
+      </w:pPr>
+      <w:rPr>
+        <w:rFonts w:ascii="Symbol" w:hAnsi="Symbol" w:hint="default"/>
+      </w:rPr>
+    </w:lvl>
+    <w:lvl w:ilvl="1" w:tplc="04090003">
+      <w:start w:val="1"/>
+      <w:numFmt w:val="bullet"/>
+      <w:lvlText w:val="o"/>
+      <w:lvlJc w:val="left"/>
+      <w:pPr>
+        <w:ind w:left="1440" w:hanging="360"/>
+      </w:pPr>
+      <w:rPr>
+        <w:rFonts w:ascii="Courier New" w:hAnsi="Courier New" w:cs="Courier New" w:hint="default"/>
+      </w:rPr>
+    </w:lvl>
+    <w:lvl w:ilvl="2" w:tplc="04090005">
+      <w:start w:val="1"/>
+      <w:numFmt w:val="bullet"/>
+      <w:lvlText w:val=""/>
+      <w:lvlJc w:val="left"/>
+      <w:pPr>
+        <w:ind w:left="2160" w:hanging="360"/>
+      </w:pPr>
+      <w:rPr>
+        <w:rFonts w:ascii="Wingdings" w:hAnsi="Wingdings" w:hint="default"/>
+      </w:rPr>
+    </w:lvl>
+    <w:lvl w:ilvl="3" w:tplc="04090001" w:tentative="1">
+      <w:start w:val="1"/>
+      <w:numFmt w:val="bullet"/>
+      <w:lvlText w:val=""/>
+      <w:lvlJc w:val="left"/>
+      <w:pPr>
+        <w:ind w:left="2880" w:hanging="360"/>
+      </w:pPr>
+      <w:rPr>
+        <w:rFonts w:ascii="Symbol" w:hAnsi="Symbol" w:hint="default"/>
+      </w:rPr>
+    </w:lvl>
+    <w:lvl w:ilvl="4" w:tplc="04090003" w:tentative="1">
+      <w:start w:val="1"/>
+      <w:numFmt w:val="bullet"/>
+      <w:lvlText w:val="o"/>
+      <w:lvlJc w:val="left"/>
+      <w:pPr>
+        <w:ind w:left="3600" w:hanging="360"/>
+      </w:pPr>
+      <w:rPr>
+        <w:rFonts w:ascii="Courier New" w:hAnsi="Courier New" w:cs="Courier New" w:hint="default"/>
+      </w:rPr>
+    </w:lvl>
+    <w:lvl w:ilvl="5" w:tplc="04090005" w:tentative="1">
+      <w:start w:val="1"/>
+      <w:numFmt w:val="bullet"/>
+      <w:lvlText w:val=""/>
+      <w:lvlJc w:val="left"/>
+      <w:pPr>
+        <w:ind w:left="4320" w:hanging="360"/>
+      </w:pPr>
+      <w:rPr>
+        <w:rFonts w:ascii="Wingdings" w:hAnsi="Wingdings" w:hint="default"/>
+      </w:rPr>
+    </w:lvl>
+    <w:lvl w:ilvl="6" w:tplc="04090001" w:tentative="1">
+      <w:start w:val="1"/>
+      <w:numFmt w:val="bullet"/>
+      <w:lvlText w:val=""/>
+      <w:lvlJc w:val="left"/>
+      <w:pPr>
+        <w:ind w:left="5040" w:hanging="360"/>
+      </w:pPr>
+      <w:rPr>
+        <w:rFonts w:ascii="Symbol" w:hAnsi="Symbol" w:hint="default"/>
+      </w:rPr>
+    </w:lvl>
+    <w:lvl w:ilvl="7" w:tplc="04090003" w:tentative="1">
+      <w:start w:val="1"/>
+      <w:numFmt w:val="bullet"/>
+      <w:lvlText w:val="o"/>
+      <w:lvlJc w:val="left"/>
+      <w:pPr>
+        <w:ind w:left="5760" w:hanging="360"/>
+      </w:pPr>
+      <w:rPr>
+        <w:rFonts w:ascii="Courier New" w:hAnsi="Courier New" w:cs="Courier New" w:hint="default"/>
+      </w:rPr>
+    </w:lvl>
+    <w:lvl w:ilvl="8" w:tplc="04090005" w:tentative="1">
+      <w:start w:val="1"/>
+      <w:numFmt w:val="bullet"/>
+      <w:lvlText w:val=""/>
+      <w:lvlJc w:val="left"/>
+      <w:pPr>
+        <w:ind w:left="6480" w:hanging="360"/>
+      </w:pPr>
+      <w:rPr>
+        <w:rFonts w:ascii="Wingdings" w:hAnsi="Wingdings" w:hint="default"/>
+      </w:rPr>
+    </w:lvl>
+  </w:abstractNum>
+  <w:num w:numId="1">
+    <w:abstractNumId w:val="3"/>
+  </w:num>
+  <w:num w:numId="2">
+    <w:abstractNumId w:val="1"/>
+  </w:num>
+  <w:num w:numId="3">
+    <w:abstractNumId w:val="6"/>
+  </w:num>
+  <w:num w:numId="4">
+    <w:abstractNumId w:val="0"/>
+  </w:num>
+  <w:num w:numId="5">
+    <w:abstractNumId w:val="4"/>
+  </w:num>
+  <w:num w:numId="6">
+    <w:abstractNumId w:val="2"/>
+  </w:num>
+  <w:num w:numId="7">
+    <w:abstractNumId w:val="5"/>
+  </w:num>
+</w:numbering>
+</file>
+
 <file path=word/styles.xml><?xml version="1.0" encoding="utf-8"?>
-<w:styles xmlns:mc="http://schemas.openxmlformats.org/markup-compatibility/2006" xmlns:r="http://schemas.openxmlformats.org/officeDocument/2006/relationships" xmlns:w="http://schemas.openxmlformats.org/wordprocessingml/2006/main" xmlns:w14="http://schemas.microsoft.com/office/word/2010/wordml" xmlns:w15="http://schemas.microsoft.com/office/word/2012/wordml" xmlns:w16cid="http://schemas.microsoft.com/office/word/2016/wordml/cid" xmlns:w16se="http://schemas.microsoft.com/office/word/2015/wordml/symex" mc:Ignorable="w14 w15 w16se w16cid">
+<w:styles xmlns:mc="http://schemas.openxmlformats.org/markup-compatibility/2006" xmlns:r="http://schemas.openxmlformats.org/officeDocument/2006/relationships" xmlns:w="http://schemas.openxmlformats.org/wordprocessingml/2006/main" xmlns:w14="http://schemas.microsoft.com/office/word/2010/wordml" xmlns:w15="http://schemas.microsoft.com/office/word/2012/wordml" mc:Ignorable="w14 w15">
   <w:docDefaults>
     <w:rPrDefault>
       <w:rPr>
@@ -32,7 +1848,7 @@
     </w:rPrDefault>
     <w:pPrDefault/>
   </w:docDefaults>
-  <w:latentStyles w:defLockedState="0" w:defUIPriority="99" w:defSemiHidden="0" w:defUnhideWhenUsed="0" w:defQFormat="0" w:count="376">
+  <w:latentStyles w:defLockedState="0" w:defUIPriority="99" w:defSemiHidden="0" w:defUnhideWhenUsed="0" w:defQFormat="0" w:count="382">
     <w:lsdException w:name="Normal" w:uiPriority="0" w:qFormat="1"/>
     <w:lsdException w:name="heading 1" w:uiPriority="9" w:qFormat="1"/>
     <w:lsdException w:name="heading 2" w:semiHidden="1" w:uiPriority="9" w:unhideWhenUsed="1" w:qFormat="1"/>
@@ -406,9 +2222,6 @@
     <w:lsdException w:name="List Table 7 Colorful Accent 6" w:uiPriority="52"/>
     <w:lsdException w:name="Mention" w:semiHidden="1" w:unhideWhenUsed="1"/>
     <w:lsdException w:name="Smart Hyperlink" w:semiHidden="1" w:unhideWhenUsed="1"/>
-    <w:lsdException w:name="Hashtag" w:semiHidden="1" w:unhideWhenUsed="1"/>
-    <w:lsdException w:name="Unresolved Mention" w:semiHidden="1" w:unhideWhenUsed="1"/>
-    <w:lsdException w:name="Smart Link" w:semiHidden="1" w:unhideWhenUsed="1"/>
   </w:latentStyles>
   <w:style w:type="paragraph" w:default="1" w:styleId="Normal">
     <w:name w:val="Normal"/>
@@ -440,6 +2253,57 @@
     <w:uiPriority w:val="99"/>
     <w:semiHidden/>
     <w:unhideWhenUsed/>
+  </w:style>
+  <w:style w:type="paragraph" w:styleId="ListParagraph">
+    <w:name w:val="List Paragraph"/>
+    <w:basedOn w:val="Normal"/>
+    <w:uiPriority w:val="34"/>
+    <w:qFormat/>
+    <w:rsid w:val="004B5BDC"/>
+    <w:pPr>
+      <w:ind w:left="720"/>
+      <w:contextualSpacing/>
+    </w:pPr>
+  </w:style>
+  <w:style w:type="character" w:customStyle="1" w:styleId="apple-converted-space">
+    <w:name w:val="apple-converted-space"/>
+    <w:basedOn w:val="DefaultParagraphFont"/>
+    <w:rsid w:val="006E0452"/>
+  </w:style>
+  <w:style w:type="character" w:styleId="Hyperlink">
+    <w:name w:val="Hyperlink"/>
+    <w:basedOn w:val="DefaultParagraphFont"/>
+    <w:uiPriority w:val="99"/>
+    <w:unhideWhenUsed/>
+    <w:rsid w:val="006E0452"/>
+    <w:rPr>
+      <w:color w:val="0000FF"/>
+      <w:u w:val="single"/>
+    </w:rPr>
+  </w:style>
+  <w:style w:type="character" w:customStyle="1" w:styleId="UnresolvedMention">
+    <w:name w:val="Unresolved Mention"/>
+    <w:basedOn w:val="DefaultParagraphFont"/>
+    <w:uiPriority w:val="99"/>
+    <w:semiHidden/>
+    <w:unhideWhenUsed/>
+    <w:rsid w:val="006E0452"/>
+    <w:rPr>
+      <w:color w:val="605E5C"/>
+      <w:shd w:val="clear" w:color="auto" w:fill="E1DFDD"/>
+    </w:rPr>
+  </w:style>
+  <w:style w:type="character" w:styleId="FollowedHyperlink">
+    <w:name w:val="FollowedHyperlink"/>
+    <w:basedOn w:val="DefaultParagraphFont"/>
+    <w:uiPriority w:val="99"/>
+    <w:semiHidden/>
+    <w:unhideWhenUsed/>
+    <w:rsid w:val="000D3A5F"/>
+    <w:rPr>
+      <w:color w:val="954F72" w:themeColor="followedHyperlink"/>
+      <w:u w:val="single"/>
+    </w:rPr>
   </w:style>
 </w:styles>
 </file>

</xml_diff>

<commit_message>
changes to the summary, we can revert the changes
</commit_message>
<xml_diff>
--- a/Question_bla.docx
+++ b/Question_bla.docx
@@ -1,6 +1,6 @@
 
 <file path=word/document.xml><?xml version="1.0" encoding="utf-8"?>
-<w:document xmlns:wpc="http://schemas.microsoft.com/office/word/2010/wordprocessingCanvas" xmlns:mo="http://schemas.microsoft.com/office/mac/office/2008/main" xmlns:mc="http://schemas.openxmlformats.org/markup-compatibility/2006" xmlns:mv="urn:schemas-microsoft-com:mac:vml" xmlns:o="urn:schemas-microsoft-com:office:office" xmlns:r="http://schemas.openxmlformats.org/officeDocument/2006/relationships" xmlns:m="http://schemas.openxmlformats.org/officeDocument/2006/math" xmlns:v="urn:schemas-microsoft-com:vml" xmlns:wp14="http://schemas.microsoft.com/office/word/2010/wordprocessingDrawing" xmlns:wp="http://schemas.openxmlformats.org/drawingml/2006/wordprocessingDrawing" xmlns:w10="urn:schemas-microsoft-com:office:word" xmlns:w="http://schemas.openxmlformats.org/wordprocessingml/2006/main" xmlns:w14="http://schemas.microsoft.com/office/word/2010/wordml" xmlns:w15="http://schemas.microsoft.com/office/word/2012/wordml" xmlns:wpg="http://schemas.microsoft.com/office/word/2010/wordprocessingGroup" xmlns:wpi="http://schemas.microsoft.com/office/word/2010/wordprocessingInk" xmlns:wne="http://schemas.microsoft.com/office/word/2006/wordml" xmlns:wps="http://schemas.microsoft.com/office/word/2010/wordprocessingShape" mc:Ignorable="w14 w15 wp14">
+<w:document xmlns:wpc="http://schemas.microsoft.com/office/word/2010/wordprocessingCanvas" xmlns:cx="http://schemas.microsoft.com/office/drawing/2014/chartex" xmlns:cx1="http://schemas.microsoft.com/office/drawing/2015/9/8/chartex" xmlns:cx2="http://schemas.microsoft.com/office/drawing/2015/10/21/chartex" xmlns:cx3="http://schemas.microsoft.com/office/drawing/2016/5/9/chartex" xmlns:cx4="http://schemas.microsoft.com/office/drawing/2016/5/10/chartex" xmlns:cx5="http://schemas.microsoft.com/office/drawing/2016/5/11/chartex" xmlns:cx6="http://schemas.microsoft.com/office/drawing/2016/5/12/chartex" xmlns:cx7="http://schemas.microsoft.com/office/drawing/2016/5/13/chartex" xmlns:cx8="http://schemas.microsoft.com/office/drawing/2016/5/14/chartex" xmlns:mc="http://schemas.openxmlformats.org/markup-compatibility/2006" xmlns:aink="http://schemas.microsoft.com/office/drawing/2016/ink" xmlns:am3d="http://schemas.microsoft.com/office/drawing/2017/model3d" xmlns:o="urn:schemas-microsoft-com:office:office" xmlns:r="http://schemas.openxmlformats.org/officeDocument/2006/relationships" xmlns:m="http://schemas.openxmlformats.org/officeDocument/2006/math" xmlns:v="urn:schemas-microsoft-com:vml" xmlns:wp14="http://schemas.microsoft.com/office/word/2010/wordprocessingDrawing" xmlns:wp="http://schemas.openxmlformats.org/drawingml/2006/wordprocessingDrawing" xmlns:w10="urn:schemas-microsoft-com:office:word" xmlns:w="http://schemas.openxmlformats.org/wordprocessingml/2006/main" xmlns:w14="http://schemas.microsoft.com/office/word/2010/wordml" xmlns:w15="http://schemas.microsoft.com/office/word/2012/wordml" xmlns:w16cid="http://schemas.microsoft.com/office/word/2016/wordml/cid" xmlns:w16se="http://schemas.microsoft.com/office/word/2015/wordml/symex" xmlns:wpg="http://schemas.microsoft.com/office/word/2010/wordprocessingGroup" xmlns:wpi="http://schemas.microsoft.com/office/word/2010/wordprocessingInk" xmlns:wne="http://schemas.microsoft.com/office/word/2006/wordml" xmlns:wps="http://schemas.microsoft.com/office/word/2010/wordprocessingShape" mc:Ignorable="w14 w15 w16se w16cid wp14">
   <w:body>
     <w:p>
       <w:pPr>
@@ -227,17 +227,7 @@
           <w:sz w:val="20"/>
           <w:szCs w:val="20"/>
         </w:rPr>
-        <w:t>factors:</w:t>
-      </w:r>
-      <w:bookmarkStart w:id="0" w:name="_GoBack"/>
-      <w:bookmarkEnd w:id="0"/>
-      <w:r>
-        <w:rPr>
-          <w:rFonts w:ascii="Helvetica" w:hAnsi="Helvetica"/>
-          <w:sz w:val="20"/>
-          <w:szCs w:val="20"/>
-        </w:rPr>
-        <w:t xml:space="preserve"> economic, social or environmental, have the highest correlation with</w:t>
+        <w:t>factors: economic, social or environmental, have the highest correlation with</w:t>
       </w:r>
       <w:r>
         <w:rPr>
@@ -810,7 +800,7 @@
         </w:rPr>
         <w:t>Bio capacity (</w:t>
       </w:r>
-      <w:hyperlink r:id="rId15" w:history="1">
+      <w:hyperlink r:id="rId15" w:anchor="/compareCountries?type=BCpc&amp;cn=all&amp;yr=2016)" w:history="1">
         <w:r>
           <w:rPr>
             <w:rStyle w:val="Hyperlink"/>
@@ -846,7 +836,7 @@
         </w:rPr>
         <w:t>Ecological footprint (</w:t>
       </w:r>
-      <w:hyperlink r:id="rId16" w:history="1">
+      <w:hyperlink r:id="rId16" w:anchor="/compareCountries?type=EFCpc&amp;cn=all&amp;yr=2016)" w:history="1">
         <w:r>
           <w:rPr>
             <w:rStyle w:val="Hyperlink"/>
@@ -873,22 +863,7 @@
           <w:szCs w:val="20"/>
         </w:rPr>
         <w:br/>
-      </w:r>
-      <w:r>
-        <w:rPr>
-          <w:rFonts w:ascii="Helvetica" w:hAnsi="Helvetica"/>
-          <w:sz w:val="20"/>
-          <w:szCs w:val="20"/>
-        </w:rPr>
-        <w:t xml:space="preserve">&gt; </w:t>
-      </w:r>
-      <w:r>
-        <w:rPr>
-          <w:rFonts w:ascii="Helvetica" w:hAnsi="Helvetica"/>
-          <w:sz w:val="20"/>
-          <w:szCs w:val="20"/>
-        </w:rPr>
-        <w:t>Technological</w:t>
+        <w:t>&gt; Technological</w:t>
       </w:r>
     </w:p>
     <w:p>
@@ -977,9 +952,12 @@
           <w:numId w:val="3"/>
         </w:numPr>
         <w:rPr>
-          <w:rFonts w:ascii="Helvetica" w:hAnsi="Helvetica"/>
-          <w:sz w:val="20"/>
-          <w:szCs w:val="20"/>
+          <w:rStyle w:val="Hyperlink"/>
+          <w:rFonts w:ascii="Helvetica" w:hAnsi="Helvetica"/>
+          <w:color w:val="auto"/>
+          <w:sz w:val="20"/>
+          <w:szCs w:val="20"/>
+          <w:u w:val="none"/>
         </w:rPr>
       </w:pPr>
       <w:r>
@@ -1009,6 +987,1588 @@
         <w:t>)</w:t>
       </w:r>
     </w:p>
+    <w:p>
+      <w:pPr>
+        <w:rPr>
+          <w:rFonts w:ascii="Helvetica" w:hAnsi="Helvetica"/>
+          <w:sz w:val="20"/>
+          <w:szCs w:val="20"/>
+        </w:rPr>
+      </w:pPr>
+    </w:p>
+    <w:p>
+      <w:pPr>
+        <w:rPr>
+          <w:rFonts w:ascii="Helvetica" w:hAnsi="Helvetica"/>
+          <w:sz w:val="20"/>
+          <w:szCs w:val="20"/>
+        </w:rPr>
+      </w:pPr>
+    </w:p>
+    <w:p>
+      <w:pPr>
+        <w:rPr>
+          <w:rFonts w:ascii="Helvetica" w:hAnsi="Helvetica"/>
+          <w:sz w:val="20"/>
+          <w:szCs w:val="20"/>
+        </w:rPr>
+      </w:pPr>
+    </w:p>
+    <w:p>
+      <w:pPr>
+        <w:rPr>
+          <w:rFonts w:ascii="Helvetica" w:hAnsi="Helvetica"/>
+          <w:sz w:val="20"/>
+          <w:szCs w:val="20"/>
+        </w:rPr>
+      </w:pPr>
+    </w:p>
+    <w:p>
+      <w:pPr>
+        <w:rPr>
+          <w:rFonts w:ascii="Helvetica" w:hAnsi="Helvetica"/>
+          <w:sz w:val="20"/>
+          <w:szCs w:val="20"/>
+        </w:rPr>
+      </w:pPr>
+    </w:p>
+    <w:p>
+      <w:pPr>
+        <w:rPr>
+          <w:rFonts w:ascii="Helvetica" w:hAnsi="Helvetica"/>
+          <w:sz w:val="20"/>
+          <w:szCs w:val="20"/>
+        </w:rPr>
+      </w:pPr>
+    </w:p>
+    <w:p>
+      <w:pPr>
+        <w:rPr>
+          <w:rFonts w:ascii="Helvetica" w:hAnsi="Helvetica"/>
+          <w:sz w:val="20"/>
+          <w:szCs w:val="20"/>
+        </w:rPr>
+      </w:pPr>
+    </w:p>
+    <w:p>
+      <w:pPr>
+        <w:rPr>
+          <w:rFonts w:ascii="Helvetica" w:hAnsi="Helvetica"/>
+          <w:sz w:val="20"/>
+          <w:szCs w:val="20"/>
+        </w:rPr>
+      </w:pPr>
+    </w:p>
+    <w:p>
+      <w:pPr>
+        <w:rPr>
+          <w:rFonts w:ascii="Helvetica" w:hAnsi="Helvetica"/>
+          <w:sz w:val="20"/>
+          <w:szCs w:val="20"/>
+        </w:rPr>
+      </w:pPr>
+    </w:p>
+    <w:p>
+      <w:pPr>
+        <w:rPr>
+          <w:rFonts w:ascii="Helvetica" w:hAnsi="Helvetica"/>
+          <w:sz w:val="20"/>
+          <w:szCs w:val="20"/>
+        </w:rPr>
+      </w:pPr>
+    </w:p>
+    <w:p>
+      <w:pPr>
+        <w:rPr>
+          <w:rFonts w:ascii="Helvetica" w:hAnsi="Helvetica"/>
+          <w:sz w:val="20"/>
+          <w:szCs w:val="20"/>
+        </w:rPr>
+      </w:pPr>
+    </w:p>
+    <w:p>
+      <w:pPr>
+        <w:rPr>
+          <w:rFonts w:ascii="Helvetica" w:hAnsi="Helvetica"/>
+          <w:sz w:val="20"/>
+          <w:szCs w:val="20"/>
+        </w:rPr>
+      </w:pPr>
+    </w:p>
+    <w:p>
+      <w:pPr>
+        <w:rPr>
+          <w:rFonts w:ascii="Helvetica" w:hAnsi="Helvetica"/>
+          <w:sz w:val="20"/>
+          <w:szCs w:val="20"/>
+        </w:rPr>
+      </w:pPr>
+    </w:p>
+    <w:p>
+      <w:pPr>
+        <w:rPr>
+          <w:rFonts w:ascii="Helvetica" w:hAnsi="Helvetica"/>
+          <w:sz w:val="20"/>
+          <w:szCs w:val="20"/>
+        </w:rPr>
+      </w:pPr>
+    </w:p>
+    <w:p>
+      <w:pPr>
+        <w:rPr>
+          <w:rFonts w:ascii="Helvetica" w:hAnsi="Helvetica"/>
+          <w:sz w:val="20"/>
+          <w:szCs w:val="20"/>
+        </w:rPr>
+      </w:pPr>
+    </w:p>
+    <w:p>
+      <w:pPr>
+        <w:rPr>
+          <w:rFonts w:ascii="Helvetica" w:hAnsi="Helvetica"/>
+          <w:sz w:val="20"/>
+          <w:szCs w:val="20"/>
+        </w:rPr>
+      </w:pPr>
+    </w:p>
+    <w:p>
+      <w:pPr>
+        <w:rPr>
+          <w:rFonts w:ascii="Helvetica" w:hAnsi="Helvetica"/>
+          <w:sz w:val="20"/>
+          <w:szCs w:val="20"/>
+        </w:rPr>
+      </w:pPr>
+    </w:p>
+    <w:p>
+      <w:pPr>
+        <w:rPr>
+          <w:rFonts w:ascii="Helvetica" w:hAnsi="Helvetica"/>
+          <w:sz w:val="20"/>
+          <w:szCs w:val="20"/>
+        </w:rPr>
+      </w:pPr>
+    </w:p>
+    <w:p>
+      <w:pPr>
+        <w:rPr>
+          <w:rFonts w:ascii="Helvetica" w:hAnsi="Helvetica"/>
+          <w:sz w:val="20"/>
+          <w:szCs w:val="20"/>
+        </w:rPr>
+      </w:pPr>
+    </w:p>
+    <w:p>
+      <w:pPr>
+        <w:rPr>
+          <w:rFonts w:ascii="Helvetica" w:hAnsi="Helvetica"/>
+          <w:sz w:val="20"/>
+          <w:szCs w:val="20"/>
+        </w:rPr>
+      </w:pPr>
+    </w:p>
+    <w:p>
+      <w:pPr>
+        <w:rPr>
+          <w:rFonts w:ascii="Helvetica" w:hAnsi="Helvetica"/>
+          <w:sz w:val="20"/>
+          <w:szCs w:val="20"/>
+        </w:rPr>
+      </w:pPr>
+    </w:p>
+    <w:p>
+      <w:pPr>
+        <w:rPr>
+          <w:rFonts w:ascii="Helvetica" w:hAnsi="Helvetica"/>
+          <w:sz w:val="20"/>
+          <w:szCs w:val="20"/>
+        </w:rPr>
+      </w:pPr>
+    </w:p>
+    <w:p>
+      <w:pPr>
+        <w:rPr>
+          <w:rFonts w:ascii="Helvetica" w:hAnsi="Helvetica"/>
+          <w:sz w:val="20"/>
+          <w:szCs w:val="20"/>
+        </w:rPr>
+      </w:pPr>
+      <w:r>
+        <w:rPr>
+          <w:rFonts w:ascii="Helvetica" w:hAnsi="Helvetica"/>
+          <w:sz w:val="20"/>
+          <w:szCs w:val="20"/>
+        </w:rPr>
+        <w:t xml:space="preserve">The way we would be conducting this experiment is taking 3 countries from each of the categories: </w:t>
+      </w:r>
+      <w:r>
+        <w:rPr>
+          <w:rFonts w:ascii="Helvetica" w:hAnsi="Helvetica"/>
+          <w:sz w:val="20"/>
+          <w:szCs w:val="20"/>
+        </w:rPr>
+        <w:t>Developed</w:t>
+      </w:r>
+      <w:r>
+        <w:rPr>
+          <w:rFonts w:ascii="Helvetica" w:hAnsi="Helvetica"/>
+          <w:sz w:val="20"/>
+          <w:szCs w:val="20"/>
+        </w:rPr>
+        <w:t xml:space="preserve">, </w:t>
+      </w:r>
+      <w:r>
+        <w:rPr>
+          <w:rFonts w:ascii="Helvetica" w:hAnsi="Helvetica"/>
+          <w:sz w:val="20"/>
+          <w:szCs w:val="20"/>
+        </w:rPr>
+        <w:t>Developing</w:t>
+      </w:r>
+      <w:r>
+        <w:rPr>
+          <w:rFonts w:ascii="Helvetica" w:hAnsi="Helvetica"/>
+          <w:sz w:val="20"/>
+          <w:szCs w:val="20"/>
+        </w:rPr>
+        <w:t xml:space="preserve">, and </w:t>
+      </w:r>
+      <w:r>
+        <w:rPr>
+          <w:rFonts w:ascii="Helvetica" w:hAnsi="Helvetica"/>
+          <w:sz w:val="20"/>
+          <w:szCs w:val="20"/>
+        </w:rPr>
+        <w:t>least developed</w:t>
+      </w:r>
+      <w:r>
+        <w:rPr>
+          <w:rFonts w:ascii="Helvetica" w:hAnsi="Helvetica"/>
+          <w:sz w:val="20"/>
+          <w:szCs w:val="20"/>
+        </w:rPr>
+        <w:t xml:space="preserve"> countries. </w:t>
+      </w:r>
+    </w:p>
+    <w:p>
+      <w:pPr>
+        <w:rPr>
+          <w:rFonts w:ascii="Helvetica" w:hAnsi="Helvetica"/>
+          <w:sz w:val="20"/>
+          <w:szCs w:val="20"/>
+        </w:rPr>
+      </w:pPr>
+    </w:p>
+    <w:p>
+      <w:pPr>
+        <w:rPr>
+          <w:rFonts w:ascii="Helvetica" w:hAnsi="Helvetica"/>
+          <w:sz w:val="20"/>
+          <w:szCs w:val="20"/>
+        </w:rPr>
+      </w:pPr>
+      <w:r>
+        <w:rPr>
+          <w:rFonts w:ascii="Helvetica" w:hAnsi="Helvetica"/>
+          <w:sz w:val="20"/>
+          <w:szCs w:val="20"/>
+        </w:rPr>
+        <w:t>Definition:</w:t>
+      </w:r>
+    </w:p>
+    <w:p>
+      <w:pPr>
+        <w:pStyle w:val="ListParagraph"/>
+        <w:numPr>
+          <w:ilvl w:val="0"/>
+          <w:numId w:val="3"/>
+        </w:numPr>
+        <w:rPr>
+          <w:rFonts w:ascii="Helvetica" w:hAnsi="Helvetica"/>
+          <w:sz w:val="20"/>
+          <w:szCs w:val="20"/>
+        </w:rPr>
+      </w:pPr>
+      <w:r>
+        <w:rPr>
+          <w:rFonts w:ascii="Helvetica" w:hAnsi="Helvetica"/>
+          <w:sz w:val="20"/>
+          <w:szCs w:val="20"/>
+        </w:rPr>
+        <w:t xml:space="preserve">Developed: </w:t>
+      </w:r>
+      <w:r>
+        <w:rPr>
+          <w:rFonts w:ascii="Helvetica" w:hAnsi="Helvetica"/>
+          <w:sz w:val="20"/>
+          <w:szCs w:val="20"/>
+        </w:rPr>
+        <w:t>“</w:t>
+      </w:r>
+      <w:r>
+        <w:rPr>
+          <w:rFonts w:ascii="Arial" w:hAnsi="Arial" w:cs="Arial"/>
+          <w:color w:val="222222"/>
+          <w:sz w:val="21"/>
+          <w:szCs w:val="21"/>
+          <w:shd w:val="clear" w:color="auto" w:fill="FFFFFF"/>
+        </w:rPr>
+        <w:t>A </w:t>
+      </w:r>
+      <w:r>
+        <w:rPr>
+          <w:rFonts w:ascii="Arial" w:hAnsi="Arial" w:cs="Arial"/>
+          <w:b/>
+          <w:bCs/>
+          <w:color w:val="222222"/>
+          <w:sz w:val="21"/>
+          <w:szCs w:val="21"/>
+          <w:shd w:val="clear" w:color="auto" w:fill="FFFFFF"/>
+        </w:rPr>
+        <w:t>developed country</w:t>
+      </w:r>
+      <w:r>
+        <w:rPr>
+          <w:rFonts w:ascii="Arial" w:hAnsi="Arial" w:cs="Arial"/>
+          <w:color w:val="222222"/>
+          <w:sz w:val="21"/>
+          <w:szCs w:val="21"/>
+          <w:shd w:val="clear" w:color="auto" w:fill="FFFFFF"/>
+        </w:rPr>
+        <w:t>, </w:t>
+      </w:r>
+      <w:r>
+        <w:rPr>
+          <w:rFonts w:ascii="Arial" w:hAnsi="Arial" w:cs="Arial"/>
+          <w:b/>
+          <w:bCs/>
+          <w:color w:val="222222"/>
+          <w:sz w:val="21"/>
+          <w:szCs w:val="21"/>
+          <w:shd w:val="clear" w:color="auto" w:fill="FFFFFF"/>
+        </w:rPr>
+        <w:t>industrialized country</w:t>
+      </w:r>
+      <w:r>
+        <w:rPr>
+          <w:rFonts w:ascii="Arial" w:hAnsi="Arial" w:cs="Arial"/>
+          <w:color w:val="222222"/>
+          <w:sz w:val="21"/>
+          <w:szCs w:val="21"/>
+          <w:shd w:val="clear" w:color="auto" w:fill="FFFFFF"/>
+        </w:rPr>
+        <w:t>, </w:t>
+      </w:r>
+      <w:r>
+        <w:rPr>
+          <w:rFonts w:ascii="Arial" w:hAnsi="Arial" w:cs="Arial"/>
+          <w:b/>
+          <w:bCs/>
+          <w:color w:val="222222"/>
+          <w:sz w:val="21"/>
+          <w:szCs w:val="21"/>
+          <w:shd w:val="clear" w:color="auto" w:fill="FFFFFF"/>
+        </w:rPr>
+        <w:t>more developed country</w:t>
+      </w:r>
+      <w:r>
+        <w:rPr>
+          <w:rFonts w:ascii="Arial" w:hAnsi="Arial" w:cs="Arial"/>
+          <w:color w:val="222222"/>
+          <w:sz w:val="21"/>
+          <w:szCs w:val="21"/>
+          <w:shd w:val="clear" w:color="auto" w:fill="FFFFFF"/>
+        </w:rPr>
+        <w:t>, or </w:t>
+      </w:r>
+      <w:r>
+        <w:rPr>
+          <w:rFonts w:ascii="Arial" w:hAnsi="Arial" w:cs="Arial"/>
+          <w:b/>
+          <w:bCs/>
+          <w:color w:val="222222"/>
+          <w:sz w:val="21"/>
+          <w:szCs w:val="21"/>
+          <w:shd w:val="clear" w:color="auto" w:fill="FFFFFF"/>
+        </w:rPr>
+        <w:t>more economically developed country</w:t>
+      </w:r>
+      <w:r>
+        <w:rPr>
+          <w:rFonts w:ascii="Arial" w:hAnsi="Arial" w:cs="Arial"/>
+          <w:color w:val="222222"/>
+          <w:sz w:val="21"/>
+          <w:szCs w:val="21"/>
+          <w:shd w:val="clear" w:color="auto" w:fill="FFFFFF"/>
+        </w:rPr>
+        <w:t> (</w:t>
+      </w:r>
+      <w:r>
+        <w:rPr>
+          <w:rFonts w:ascii="Arial" w:hAnsi="Arial" w:cs="Arial"/>
+          <w:b/>
+          <w:bCs/>
+          <w:color w:val="222222"/>
+          <w:sz w:val="21"/>
+          <w:szCs w:val="21"/>
+          <w:shd w:val="clear" w:color="auto" w:fill="FFFFFF"/>
+        </w:rPr>
+        <w:t>MEDC</w:t>
+      </w:r>
+      <w:r>
+        <w:rPr>
+          <w:rFonts w:ascii="Arial" w:hAnsi="Arial" w:cs="Arial"/>
+          <w:color w:val="222222"/>
+          <w:sz w:val="21"/>
+          <w:szCs w:val="21"/>
+          <w:shd w:val="clear" w:color="auto" w:fill="FFFFFF"/>
+        </w:rPr>
+        <w:t>), is a </w:t>
+      </w:r>
+      <w:hyperlink r:id="rId20" w:tooltip="Sovereign state" w:history="1">
+        <w:r>
+          <w:rPr>
+            <w:rStyle w:val="Hyperlink"/>
+            <w:rFonts w:ascii="Arial" w:hAnsi="Arial" w:cs="Arial"/>
+            <w:color w:val="0B0080"/>
+            <w:sz w:val="21"/>
+            <w:szCs w:val="21"/>
+            <w:shd w:val="clear" w:color="auto" w:fill="FFFFFF"/>
+          </w:rPr>
+          <w:t>sovereign state</w:t>
+        </w:r>
+      </w:hyperlink>
+      <w:r>
+        <w:rPr>
+          <w:rFonts w:ascii="Arial" w:hAnsi="Arial" w:cs="Arial"/>
+          <w:color w:val="222222"/>
+          <w:sz w:val="21"/>
+          <w:szCs w:val="21"/>
+          <w:shd w:val="clear" w:color="auto" w:fill="FFFFFF"/>
+        </w:rPr>
+        <w:t> that has a developed economy and advanced technological infrastructure relative to other less industrialized nations. Most commonly, the criteria for evaluating the degree of economic development are </w:t>
+      </w:r>
+      <w:hyperlink r:id="rId21" w:tooltip="Gross domestic product" w:history="1">
+        <w:r>
+          <w:rPr>
+            <w:rStyle w:val="Hyperlink"/>
+            <w:rFonts w:ascii="Arial" w:hAnsi="Arial" w:cs="Arial"/>
+            <w:color w:val="0B0080"/>
+            <w:sz w:val="21"/>
+            <w:szCs w:val="21"/>
+            <w:shd w:val="clear" w:color="auto" w:fill="FFFFFF"/>
+          </w:rPr>
+          <w:t>gross domestic product</w:t>
+        </w:r>
+      </w:hyperlink>
+      <w:r>
+        <w:rPr>
+          <w:rFonts w:ascii="Arial" w:hAnsi="Arial" w:cs="Arial"/>
+          <w:color w:val="222222"/>
+          <w:sz w:val="21"/>
+          <w:szCs w:val="21"/>
+          <w:shd w:val="clear" w:color="auto" w:fill="FFFFFF"/>
+        </w:rPr>
+        <w:t> (GDP), </w:t>
+      </w:r>
+      <w:hyperlink r:id="rId22" w:tooltip="Gross national product" w:history="1">
+        <w:r>
+          <w:rPr>
+            <w:rStyle w:val="Hyperlink"/>
+            <w:rFonts w:ascii="Arial" w:hAnsi="Arial" w:cs="Arial"/>
+            <w:color w:val="0B0080"/>
+            <w:sz w:val="21"/>
+            <w:szCs w:val="21"/>
+            <w:shd w:val="clear" w:color="auto" w:fill="FFFFFF"/>
+          </w:rPr>
+          <w:t>gross national product</w:t>
+        </w:r>
+      </w:hyperlink>
+      <w:r>
+        <w:rPr>
+          <w:rFonts w:ascii="Arial" w:hAnsi="Arial" w:cs="Arial"/>
+          <w:color w:val="222222"/>
+          <w:sz w:val="21"/>
+          <w:szCs w:val="21"/>
+          <w:shd w:val="clear" w:color="auto" w:fill="FFFFFF"/>
+        </w:rPr>
+        <w:t> (GNP), the </w:t>
+      </w:r>
+      <w:hyperlink r:id="rId23" w:tooltip="Per capita income" w:history="1">
+        <w:r>
+          <w:rPr>
+            <w:rStyle w:val="Hyperlink"/>
+            <w:rFonts w:ascii="Arial" w:hAnsi="Arial" w:cs="Arial"/>
+            <w:color w:val="0B0080"/>
+            <w:sz w:val="21"/>
+            <w:szCs w:val="21"/>
+            <w:shd w:val="clear" w:color="auto" w:fill="FFFFFF"/>
+          </w:rPr>
+          <w:t>per capita income</w:t>
+        </w:r>
+      </w:hyperlink>
+      <w:r>
+        <w:rPr>
+          <w:rFonts w:ascii="Arial" w:hAnsi="Arial" w:cs="Arial"/>
+          <w:color w:val="222222"/>
+          <w:sz w:val="21"/>
+          <w:szCs w:val="21"/>
+          <w:shd w:val="clear" w:color="auto" w:fill="FFFFFF"/>
+        </w:rPr>
+        <w:t>, level of industrialization, amount of widespread infrastructure and general standard of living.</w:t>
+      </w:r>
+      <w:bookmarkStart w:id="0" w:name="_GoBack"/>
+      <w:bookmarkEnd w:id="0"/>
+      <w:r>
+        <w:rPr>
+          <w:rFonts w:ascii="Helvetica" w:hAnsi="Helvetica"/>
+          <w:sz w:val="20"/>
+          <w:szCs w:val="20"/>
+        </w:rPr>
+        <w:t>”</w:t>
+      </w:r>
+    </w:p>
+    <w:p>
+      <w:pPr>
+        <w:rPr>
+          <w:rFonts w:ascii="Helvetica" w:hAnsi="Helvetica"/>
+          <w:sz w:val="20"/>
+          <w:szCs w:val="20"/>
+        </w:rPr>
+      </w:pPr>
+    </w:p>
+    <w:p>
+      <w:pPr>
+        <w:pStyle w:val="ListParagraph"/>
+        <w:numPr>
+          <w:ilvl w:val="0"/>
+          <w:numId w:val="3"/>
+        </w:numPr>
+        <w:rPr>
+          <w:rFonts w:ascii="Helvetica" w:hAnsi="Helvetica"/>
+          <w:sz w:val="20"/>
+          <w:szCs w:val="20"/>
+        </w:rPr>
+      </w:pPr>
+      <w:r>
+        <w:rPr>
+          <w:rFonts w:ascii="Helvetica" w:hAnsi="Helvetica"/>
+          <w:sz w:val="20"/>
+          <w:szCs w:val="20"/>
+        </w:rPr>
+        <w:t xml:space="preserve">Developing: </w:t>
+      </w:r>
+      <w:r>
+        <w:rPr>
+          <w:rFonts w:ascii="Helvetica" w:hAnsi="Helvetica"/>
+          <w:sz w:val="20"/>
+          <w:szCs w:val="20"/>
+        </w:rPr>
+        <w:t>“</w:t>
+      </w:r>
+      <w:r>
+        <w:rPr>
+          <w:rFonts w:ascii="Arial" w:hAnsi="Arial" w:cs="Arial"/>
+          <w:color w:val="222222"/>
+          <w:sz w:val="21"/>
+          <w:szCs w:val="21"/>
+          <w:shd w:val="clear" w:color="auto" w:fill="FFFFFF"/>
+        </w:rPr>
+        <w:t>A </w:t>
+      </w:r>
+      <w:r>
+        <w:rPr>
+          <w:rFonts w:ascii="Arial" w:hAnsi="Arial" w:cs="Arial"/>
+          <w:b/>
+          <w:bCs/>
+          <w:color w:val="222222"/>
+          <w:sz w:val="21"/>
+          <w:szCs w:val="21"/>
+          <w:shd w:val="clear" w:color="auto" w:fill="FFFFFF"/>
+        </w:rPr>
+        <w:t>developing country</w:t>
+      </w:r>
+      <w:r>
+        <w:rPr>
+          <w:rFonts w:ascii="Arial" w:hAnsi="Arial" w:cs="Arial"/>
+          <w:color w:val="222222"/>
+          <w:sz w:val="21"/>
+          <w:szCs w:val="21"/>
+          <w:shd w:val="clear" w:color="auto" w:fill="FFFFFF"/>
+        </w:rPr>
+        <w:t> (or a </w:t>
+      </w:r>
+      <w:r>
+        <w:rPr>
+          <w:rFonts w:ascii="Arial" w:hAnsi="Arial" w:cs="Arial"/>
+          <w:b/>
+          <w:bCs/>
+          <w:color w:val="222222"/>
+          <w:sz w:val="21"/>
+          <w:szCs w:val="21"/>
+          <w:shd w:val="clear" w:color="auto" w:fill="FFFFFF"/>
+        </w:rPr>
+        <w:t>low and middle income country</w:t>
+      </w:r>
+      <w:r>
+        <w:rPr>
+          <w:rFonts w:ascii="Arial" w:hAnsi="Arial" w:cs="Arial"/>
+          <w:color w:val="222222"/>
+          <w:sz w:val="21"/>
+          <w:szCs w:val="21"/>
+          <w:shd w:val="clear" w:color="auto" w:fill="FFFFFF"/>
+        </w:rPr>
+        <w:t> (</w:t>
+      </w:r>
+      <w:r>
+        <w:rPr>
+          <w:rFonts w:ascii="Arial" w:hAnsi="Arial" w:cs="Arial"/>
+          <w:b/>
+          <w:bCs/>
+          <w:color w:val="222222"/>
+          <w:sz w:val="21"/>
+          <w:szCs w:val="21"/>
+          <w:shd w:val="clear" w:color="auto" w:fill="FFFFFF"/>
+        </w:rPr>
+        <w:t>LMIC</w:t>
+      </w:r>
+      <w:r>
+        <w:rPr>
+          <w:rFonts w:ascii="Arial" w:hAnsi="Arial" w:cs="Arial"/>
+          <w:color w:val="222222"/>
+          <w:sz w:val="21"/>
+          <w:szCs w:val="21"/>
+          <w:shd w:val="clear" w:color="auto" w:fill="FFFFFF"/>
+        </w:rPr>
+        <w:t>), </w:t>
+      </w:r>
+      <w:r>
+        <w:rPr>
+          <w:rFonts w:ascii="Arial" w:hAnsi="Arial" w:cs="Arial"/>
+          <w:b/>
+          <w:bCs/>
+          <w:color w:val="222222"/>
+          <w:sz w:val="21"/>
+          <w:szCs w:val="21"/>
+          <w:shd w:val="clear" w:color="auto" w:fill="FFFFFF"/>
+        </w:rPr>
+        <w:t>less developed country</w:t>
+      </w:r>
+      <w:r>
+        <w:rPr>
+          <w:rFonts w:ascii="Arial" w:hAnsi="Arial" w:cs="Arial"/>
+          <w:color w:val="222222"/>
+          <w:sz w:val="21"/>
+          <w:szCs w:val="21"/>
+          <w:shd w:val="clear" w:color="auto" w:fill="FFFFFF"/>
+        </w:rPr>
+        <w:t>, </w:t>
+      </w:r>
+      <w:r>
+        <w:rPr>
+          <w:rFonts w:ascii="Arial" w:hAnsi="Arial" w:cs="Arial"/>
+          <w:b/>
+          <w:bCs/>
+          <w:color w:val="222222"/>
+          <w:sz w:val="21"/>
+          <w:szCs w:val="21"/>
+          <w:shd w:val="clear" w:color="auto" w:fill="FFFFFF"/>
+        </w:rPr>
+        <w:t>less economically developed country</w:t>
+      </w:r>
+      <w:r>
+        <w:rPr>
+          <w:rFonts w:ascii="Arial" w:hAnsi="Arial" w:cs="Arial"/>
+          <w:color w:val="222222"/>
+          <w:sz w:val="21"/>
+          <w:szCs w:val="21"/>
+          <w:shd w:val="clear" w:color="auto" w:fill="FFFFFF"/>
+        </w:rPr>
+        <w:t> (</w:t>
+      </w:r>
+      <w:r>
+        <w:rPr>
+          <w:rFonts w:ascii="Arial" w:hAnsi="Arial" w:cs="Arial"/>
+          <w:b/>
+          <w:bCs/>
+          <w:color w:val="222222"/>
+          <w:sz w:val="21"/>
+          <w:szCs w:val="21"/>
+          <w:shd w:val="clear" w:color="auto" w:fill="FFFFFF"/>
+        </w:rPr>
+        <w:t>LEDC</w:t>
+      </w:r>
+      <w:r>
+        <w:rPr>
+          <w:rFonts w:ascii="Arial" w:hAnsi="Arial" w:cs="Arial"/>
+          <w:color w:val="222222"/>
+          <w:sz w:val="21"/>
+          <w:szCs w:val="21"/>
+          <w:shd w:val="clear" w:color="auto" w:fill="FFFFFF"/>
+        </w:rPr>
+        <w:t>), or </w:t>
+      </w:r>
+      <w:r>
+        <w:rPr>
+          <w:rFonts w:ascii="Arial" w:hAnsi="Arial" w:cs="Arial"/>
+          <w:b/>
+          <w:bCs/>
+          <w:color w:val="222222"/>
+          <w:sz w:val="21"/>
+          <w:szCs w:val="21"/>
+          <w:shd w:val="clear" w:color="auto" w:fill="FFFFFF"/>
+        </w:rPr>
+        <w:t>underdeveloped country</w:t>
+      </w:r>
+      <w:r>
+        <w:rPr>
+          <w:rFonts w:ascii="Arial" w:hAnsi="Arial" w:cs="Arial"/>
+          <w:color w:val="222222"/>
+          <w:sz w:val="21"/>
+          <w:szCs w:val="21"/>
+          <w:shd w:val="clear" w:color="auto" w:fill="FFFFFF"/>
+        </w:rPr>
+        <w:t>) is a country with a less developed </w:t>
+      </w:r>
+      <w:hyperlink r:id="rId24" w:tooltip="Industry" w:history="1">
+        <w:r>
+          <w:rPr>
+            <w:rStyle w:val="Hyperlink"/>
+            <w:rFonts w:ascii="Arial" w:hAnsi="Arial" w:cs="Arial"/>
+            <w:color w:val="0B0080"/>
+            <w:sz w:val="21"/>
+            <w:szCs w:val="21"/>
+            <w:shd w:val="clear" w:color="auto" w:fill="FFFFFF"/>
+          </w:rPr>
+          <w:t>industrial base</w:t>
+        </w:r>
+      </w:hyperlink>
+      <w:r>
+        <w:rPr>
+          <w:rFonts w:ascii="Arial" w:hAnsi="Arial" w:cs="Arial"/>
+          <w:color w:val="222222"/>
+          <w:sz w:val="21"/>
+          <w:szCs w:val="21"/>
+          <w:shd w:val="clear" w:color="auto" w:fill="FFFFFF"/>
+        </w:rPr>
+        <w:t> and a low </w:t>
+      </w:r>
+      <w:hyperlink r:id="rId25" w:tooltip="Human Development Index" w:history="1">
+        <w:r>
+          <w:rPr>
+            <w:rStyle w:val="Hyperlink"/>
+            <w:rFonts w:ascii="Arial" w:hAnsi="Arial" w:cs="Arial"/>
+            <w:color w:val="0B0080"/>
+            <w:sz w:val="21"/>
+            <w:szCs w:val="21"/>
+            <w:shd w:val="clear" w:color="auto" w:fill="FFFFFF"/>
+          </w:rPr>
+          <w:t>Human Development Index</w:t>
+        </w:r>
+      </w:hyperlink>
+      <w:r>
+        <w:rPr>
+          <w:rFonts w:ascii="Arial" w:hAnsi="Arial" w:cs="Arial"/>
+          <w:color w:val="222222"/>
+          <w:sz w:val="21"/>
+          <w:szCs w:val="21"/>
+          <w:shd w:val="clear" w:color="auto" w:fill="FFFFFF"/>
+        </w:rPr>
+        <w:t> (HDI) relative to other countries.</w:t>
+      </w:r>
+      <w:hyperlink r:id="rId26" w:anchor="cite_note-2" w:history="1">
+        <w:r>
+          <w:rPr>
+            <w:rStyle w:val="Hyperlink"/>
+            <w:rFonts w:ascii="Arial" w:hAnsi="Arial" w:cs="Arial"/>
+            <w:color w:val="0B0080"/>
+            <w:sz w:val="17"/>
+            <w:szCs w:val="17"/>
+            <w:shd w:val="clear" w:color="auto" w:fill="FFFFFF"/>
+            <w:vertAlign w:val="superscript"/>
+          </w:rPr>
+          <w:t>[2]</w:t>
+        </w:r>
+      </w:hyperlink>
+      <w:r>
+        <w:rPr>
+          <w:rFonts w:ascii="Arial" w:hAnsi="Arial" w:cs="Arial"/>
+          <w:color w:val="222222"/>
+          <w:sz w:val="21"/>
+          <w:szCs w:val="21"/>
+          <w:shd w:val="clear" w:color="auto" w:fill="FFFFFF"/>
+        </w:rPr>
+        <w:t>However, this definition is not universally agreed upon. There is also no clear agreement on which countries fit this category.</w:t>
+      </w:r>
+      <w:hyperlink r:id="rId27" w:anchor="cite_note-UN-3" w:history="1">
+        <w:r>
+          <w:rPr>
+            <w:rStyle w:val="Hyperlink"/>
+            <w:rFonts w:ascii="Arial" w:hAnsi="Arial" w:cs="Arial"/>
+            <w:color w:val="0B0080"/>
+            <w:sz w:val="17"/>
+            <w:szCs w:val="17"/>
+            <w:shd w:val="clear" w:color="auto" w:fill="FFFFFF"/>
+            <w:vertAlign w:val="superscript"/>
+          </w:rPr>
+          <w:t>[3]</w:t>
+        </w:r>
+      </w:hyperlink>
+      <w:r>
+        <w:rPr>
+          <w:rFonts w:ascii="Arial" w:hAnsi="Arial" w:cs="Arial"/>
+          <w:color w:val="222222"/>
+          <w:sz w:val="21"/>
+          <w:szCs w:val="21"/>
+          <w:shd w:val="clear" w:color="auto" w:fill="FFFFFF"/>
+        </w:rPr>
+        <w:t> A nation's </w:t>
+      </w:r>
+      <w:hyperlink r:id="rId28" w:tooltip="GDP per capita" w:history="1">
+        <w:r>
+          <w:rPr>
+            <w:rStyle w:val="Hyperlink"/>
+            <w:rFonts w:ascii="Arial" w:hAnsi="Arial" w:cs="Arial"/>
+            <w:color w:val="0B0080"/>
+            <w:sz w:val="21"/>
+            <w:szCs w:val="21"/>
+            <w:shd w:val="clear" w:color="auto" w:fill="FFFFFF"/>
+          </w:rPr>
+          <w:t>GDP per capita</w:t>
+        </w:r>
+      </w:hyperlink>
+      <w:r>
+        <w:t xml:space="preserve"> </w:t>
+      </w:r>
+      <w:r>
+        <w:rPr>
+          <w:rFonts w:ascii="Arial" w:hAnsi="Arial" w:cs="Arial"/>
+          <w:color w:val="222222"/>
+          <w:sz w:val="21"/>
+          <w:szCs w:val="21"/>
+          <w:shd w:val="clear" w:color="auto" w:fill="FFFFFF"/>
+        </w:rPr>
+        <w:t>compared with other nations can also be a reference point.</w:t>
+      </w:r>
+      <w:r>
+        <w:rPr>
+          <w:rFonts w:ascii="Arial" w:hAnsi="Arial" w:cs="Arial"/>
+          <w:color w:val="222222"/>
+          <w:sz w:val="21"/>
+          <w:szCs w:val="21"/>
+          <w:shd w:val="clear" w:color="auto" w:fill="FFFFFF"/>
+        </w:rPr>
+        <w:t>”</w:t>
+      </w:r>
+    </w:p>
+    <w:p>
+      <w:pPr>
+        <w:pStyle w:val="ListParagraph"/>
+        <w:rPr>
+          <w:rFonts w:ascii="Helvetica" w:hAnsi="Helvetica"/>
+          <w:sz w:val="20"/>
+          <w:szCs w:val="20"/>
+        </w:rPr>
+      </w:pPr>
+    </w:p>
+    <w:p>
+      <w:pPr>
+        <w:pStyle w:val="ListParagraph"/>
+        <w:rPr>
+          <w:rFonts w:ascii="Helvetica" w:hAnsi="Helvetica"/>
+          <w:sz w:val="20"/>
+          <w:szCs w:val="20"/>
+        </w:rPr>
+      </w:pPr>
+      <w:r>
+        <w:rPr>
+          <w:rFonts w:ascii="Helvetica" w:hAnsi="Helvetica"/>
+          <w:sz w:val="20"/>
+          <w:szCs w:val="20"/>
+        </w:rPr>
+        <w:t xml:space="preserve">Source: </w:t>
+      </w:r>
+      <w:hyperlink r:id="rId29" w:history="1">
+        <w:r>
+          <w:rPr>
+            <w:rStyle w:val="Hyperlink"/>
+            <w:rFonts w:ascii="Helvetica" w:hAnsi="Helvetica"/>
+            <w:sz w:val="20"/>
+            <w:szCs w:val="20"/>
+          </w:rPr>
+          <w:t>https://en.wikipedia.org/wiki/Developing_country</w:t>
+        </w:r>
+      </w:hyperlink>
+    </w:p>
+    <w:p>
+      <w:pPr>
+        <w:pStyle w:val="ListParagraph"/>
+        <w:rPr>
+          <w:rFonts w:ascii="Helvetica" w:hAnsi="Helvetica"/>
+          <w:sz w:val="20"/>
+          <w:szCs w:val="20"/>
+        </w:rPr>
+      </w:pPr>
+    </w:p>
+    <w:p>
+      <w:pPr>
+        <w:pStyle w:val="ListParagraph"/>
+        <w:numPr>
+          <w:ilvl w:val="0"/>
+          <w:numId w:val="3"/>
+        </w:numPr>
+        <w:rPr>
+          <w:rFonts w:ascii="Helvetica" w:hAnsi="Helvetica"/>
+          <w:sz w:val="20"/>
+          <w:szCs w:val="20"/>
+        </w:rPr>
+      </w:pPr>
+      <w:r>
+        <w:rPr>
+          <w:rFonts w:ascii="Helvetica" w:hAnsi="Helvetica"/>
+          <w:sz w:val="20"/>
+          <w:szCs w:val="20"/>
+        </w:rPr>
+        <w:t>Least developing: “</w:t>
+      </w:r>
+      <w:r>
+        <w:rPr>
+          <w:rFonts w:ascii="Arial" w:hAnsi="Arial" w:cs="Arial"/>
+          <w:color w:val="222222"/>
+          <w:sz w:val="21"/>
+          <w:szCs w:val="21"/>
+          <w:shd w:val="clear" w:color="auto" w:fill="FFFFFF"/>
+        </w:rPr>
+        <w:t>The </w:t>
+      </w:r>
+      <w:r>
+        <w:rPr>
+          <w:rFonts w:ascii="Arial" w:hAnsi="Arial" w:cs="Arial"/>
+          <w:b/>
+          <w:bCs/>
+          <w:color w:val="222222"/>
+          <w:sz w:val="21"/>
+          <w:szCs w:val="21"/>
+          <w:shd w:val="clear" w:color="auto" w:fill="FFFFFF"/>
+        </w:rPr>
+        <w:t>Least Developed Countries</w:t>
+      </w:r>
+      <w:r>
+        <w:rPr>
+          <w:rFonts w:ascii="Arial" w:hAnsi="Arial" w:cs="Arial"/>
+          <w:color w:val="222222"/>
+          <w:sz w:val="21"/>
+          <w:szCs w:val="21"/>
+          <w:shd w:val="clear" w:color="auto" w:fill="FFFFFF"/>
+        </w:rPr>
+        <w:t> (</w:t>
+      </w:r>
+      <w:r>
+        <w:rPr>
+          <w:rFonts w:ascii="Arial" w:hAnsi="Arial" w:cs="Arial"/>
+          <w:b/>
+          <w:bCs/>
+          <w:color w:val="222222"/>
+          <w:sz w:val="21"/>
+          <w:szCs w:val="21"/>
+          <w:shd w:val="clear" w:color="auto" w:fill="FFFFFF"/>
+        </w:rPr>
+        <w:t>LDCs</w:t>
+      </w:r>
+      <w:r>
+        <w:rPr>
+          <w:rFonts w:ascii="Arial" w:hAnsi="Arial" w:cs="Arial"/>
+          <w:color w:val="222222"/>
+          <w:sz w:val="21"/>
+          <w:szCs w:val="21"/>
+          <w:shd w:val="clear" w:color="auto" w:fill="FFFFFF"/>
+        </w:rPr>
+        <w:t>) is a list of </w:t>
+      </w:r>
+      <w:hyperlink r:id="rId30" w:tooltip="Developing country" w:history="1">
+        <w:r>
+          <w:rPr>
+            <w:rStyle w:val="Hyperlink"/>
+            <w:rFonts w:ascii="Arial" w:hAnsi="Arial" w:cs="Arial"/>
+            <w:color w:val="0B0080"/>
+            <w:sz w:val="21"/>
+            <w:szCs w:val="21"/>
+            <w:shd w:val="clear" w:color="auto" w:fill="FFFFFF"/>
+          </w:rPr>
+          <w:t>developing countries</w:t>
+        </w:r>
+      </w:hyperlink>
+      <w:r>
+        <w:rPr>
+          <w:rFonts w:ascii="Arial" w:hAnsi="Arial" w:cs="Arial"/>
+          <w:color w:val="222222"/>
+          <w:sz w:val="21"/>
+          <w:szCs w:val="21"/>
+          <w:shd w:val="clear" w:color="auto" w:fill="FFFFFF"/>
+        </w:rPr>
+        <w:t> that, according to the </w:t>
+      </w:r>
+      <w:hyperlink r:id="rId31" w:tooltip="United Nations" w:history="1">
+        <w:r>
+          <w:rPr>
+            <w:rStyle w:val="Hyperlink"/>
+            <w:rFonts w:ascii="Arial" w:hAnsi="Arial" w:cs="Arial"/>
+            <w:color w:val="0B0080"/>
+            <w:sz w:val="21"/>
+            <w:szCs w:val="21"/>
+            <w:shd w:val="clear" w:color="auto" w:fill="FFFFFF"/>
+          </w:rPr>
+          <w:t>United Nations</w:t>
+        </w:r>
+      </w:hyperlink>
+      <w:r>
+        <w:rPr>
+          <w:rFonts w:ascii="Arial" w:hAnsi="Arial" w:cs="Arial"/>
+          <w:color w:val="222222"/>
+          <w:sz w:val="21"/>
+          <w:szCs w:val="21"/>
+          <w:shd w:val="clear" w:color="auto" w:fill="FFFFFF"/>
+        </w:rPr>
+        <w:t>, exhibit the lowest indicators of </w:t>
+      </w:r>
+      <w:hyperlink r:id="rId32" w:tooltip="Socioeconomics" w:history="1">
+        <w:r>
+          <w:rPr>
+            <w:rStyle w:val="Hyperlink"/>
+            <w:rFonts w:ascii="Arial" w:hAnsi="Arial" w:cs="Arial"/>
+            <w:color w:val="0B0080"/>
+            <w:sz w:val="21"/>
+            <w:szCs w:val="21"/>
+            <w:shd w:val="clear" w:color="auto" w:fill="FFFFFF"/>
+          </w:rPr>
+          <w:t>socioeconomic</w:t>
+        </w:r>
+      </w:hyperlink>
+      <w:r>
+        <w:rPr>
+          <w:rFonts w:ascii="Arial" w:hAnsi="Arial" w:cs="Arial"/>
+          <w:color w:val="222222"/>
+          <w:sz w:val="21"/>
+          <w:szCs w:val="21"/>
+          <w:shd w:val="clear" w:color="auto" w:fill="FFFFFF"/>
+        </w:rPr>
+        <w:t> </w:t>
+      </w:r>
+      <w:hyperlink r:id="rId33" w:tooltip="International development" w:history="1">
+        <w:r>
+          <w:rPr>
+            <w:rStyle w:val="Hyperlink"/>
+            <w:rFonts w:ascii="Arial" w:hAnsi="Arial" w:cs="Arial"/>
+            <w:color w:val="0B0080"/>
+            <w:sz w:val="21"/>
+            <w:szCs w:val="21"/>
+            <w:shd w:val="clear" w:color="auto" w:fill="FFFFFF"/>
+          </w:rPr>
+          <w:t>development</w:t>
+        </w:r>
+      </w:hyperlink>
+      <w:r>
+        <w:rPr>
+          <w:rFonts w:ascii="Arial" w:hAnsi="Arial" w:cs="Arial"/>
+          <w:color w:val="222222"/>
+          <w:sz w:val="21"/>
+          <w:szCs w:val="21"/>
+          <w:shd w:val="clear" w:color="auto" w:fill="FFFFFF"/>
+        </w:rPr>
+        <w:t>, with the lowest </w:t>
+      </w:r>
+      <w:hyperlink r:id="rId34" w:tooltip="Human Development Index" w:history="1">
+        <w:r>
+          <w:rPr>
+            <w:rStyle w:val="Hyperlink"/>
+            <w:rFonts w:ascii="Arial" w:hAnsi="Arial" w:cs="Arial"/>
+            <w:color w:val="0B0080"/>
+            <w:sz w:val="21"/>
+            <w:szCs w:val="21"/>
+            <w:shd w:val="clear" w:color="auto" w:fill="FFFFFF"/>
+          </w:rPr>
+          <w:t>Human Development Index</w:t>
+        </w:r>
+      </w:hyperlink>
+      <w:r>
+        <w:rPr>
+          <w:rFonts w:ascii="Arial" w:hAnsi="Arial" w:cs="Arial"/>
+          <w:color w:val="222222"/>
+          <w:sz w:val="21"/>
+          <w:szCs w:val="21"/>
+          <w:shd w:val="clear" w:color="auto" w:fill="FFFFFF"/>
+        </w:rPr>
+        <w:t> ratings of </w:t>
+      </w:r>
+      <w:hyperlink r:id="rId35" w:tooltip="List of sovereign states" w:history="1">
+        <w:r>
+          <w:rPr>
+            <w:rStyle w:val="Hyperlink"/>
+            <w:rFonts w:ascii="Arial" w:hAnsi="Arial" w:cs="Arial"/>
+            <w:color w:val="0B0080"/>
+            <w:sz w:val="21"/>
+            <w:szCs w:val="21"/>
+            <w:shd w:val="clear" w:color="auto" w:fill="FFFFFF"/>
+          </w:rPr>
+          <w:t>all countries in the world</w:t>
+        </w:r>
+      </w:hyperlink>
+      <w:r>
+        <w:rPr>
+          <w:rFonts w:ascii="Arial" w:hAnsi="Arial" w:cs="Arial"/>
+          <w:color w:val="222222"/>
+          <w:sz w:val="21"/>
+          <w:szCs w:val="21"/>
+          <w:shd w:val="clear" w:color="auto" w:fill="FFFFFF"/>
+        </w:rPr>
+        <w:t>.</w:t>
+      </w:r>
+      <w:r>
+        <w:rPr>
+          <w:rFonts w:ascii="Helvetica" w:hAnsi="Helvetica"/>
+          <w:sz w:val="20"/>
+          <w:szCs w:val="20"/>
+        </w:rPr>
+        <w:t>”</w:t>
+      </w:r>
+    </w:p>
+    <w:p>
+      <w:pPr>
+        <w:pStyle w:val="ListParagraph"/>
+        <w:rPr>
+          <w:rFonts w:ascii="Helvetica" w:hAnsi="Helvetica"/>
+          <w:sz w:val="20"/>
+          <w:szCs w:val="20"/>
+        </w:rPr>
+      </w:pPr>
+    </w:p>
+    <w:p>
+      <w:pPr>
+        <w:pStyle w:val="ListParagraph"/>
+        <w:rPr>
+          <w:rFonts w:ascii="Helvetica" w:hAnsi="Helvetica"/>
+          <w:sz w:val="20"/>
+          <w:szCs w:val="20"/>
+        </w:rPr>
+      </w:pPr>
+      <w:r>
+        <w:rPr>
+          <w:rFonts w:ascii="Helvetica" w:hAnsi="Helvetica"/>
+          <w:sz w:val="20"/>
+          <w:szCs w:val="20"/>
+        </w:rPr>
+        <w:t xml:space="preserve">Source: </w:t>
+      </w:r>
+      <w:hyperlink r:id="rId36" w:history="1">
+        <w:r>
+          <w:rPr>
+            <w:rStyle w:val="Hyperlink"/>
+          </w:rPr>
+          <w:t>https://en.wikipedia.org/wiki/Least_Developed_Countries</w:t>
+        </w:r>
+      </w:hyperlink>
+    </w:p>
+    <w:p>
+      <w:pPr>
+        <w:rPr>
+          <w:rFonts w:ascii="Helvetica" w:hAnsi="Helvetica"/>
+          <w:sz w:val="20"/>
+          <w:szCs w:val="20"/>
+        </w:rPr>
+      </w:pPr>
+    </w:p>
+    <w:p>
+      <w:pPr>
+        <w:rPr>
+          <w:rFonts w:ascii="Helvetica" w:hAnsi="Helvetica"/>
+          <w:sz w:val="20"/>
+          <w:szCs w:val="20"/>
+        </w:rPr>
+      </w:pPr>
+      <w:r>
+        <w:rPr>
+          <w:rFonts w:ascii="Helvetica" w:hAnsi="Helvetica"/>
+          <w:sz w:val="20"/>
+          <w:szCs w:val="20"/>
+        </w:rPr>
+        <w:t>To organize this a little better, we will be taking 3 continents to understand how different regions of the world react with the observations we carry out with respect to happiness and the variables against it.</w:t>
+      </w:r>
+    </w:p>
+    <w:p>
+      <w:pPr>
+        <w:rPr>
+          <w:rFonts w:ascii="Helvetica" w:hAnsi="Helvetica"/>
+          <w:sz w:val="20"/>
+          <w:szCs w:val="20"/>
+        </w:rPr>
+      </w:pPr>
+    </w:p>
+    <w:p>
+      <w:pPr>
+        <w:rPr>
+          <w:rFonts w:ascii="Helvetica" w:hAnsi="Helvetica"/>
+          <w:sz w:val="20"/>
+          <w:szCs w:val="20"/>
+        </w:rPr>
+      </w:pPr>
+      <w:r>
+        <w:rPr>
+          <w:rFonts w:ascii="Helvetica" w:hAnsi="Helvetica"/>
+          <w:sz w:val="20"/>
+          <w:szCs w:val="20"/>
+        </w:rPr>
+        <w:t>1</w:t>
+      </w:r>
+      <w:r>
+        <w:rPr>
+          <w:rFonts w:ascii="Helvetica" w:hAnsi="Helvetica"/>
+          <w:sz w:val="20"/>
+          <w:szCs w:val="20"/>
+          <w:vertAlign w:val="superscript"/>
+        </w:rPr>
+        <w:t>st</w:t>
+      </w:r>
+      <w:r>
+        <w:rPr>
+          <w:rFonts w:ascii="Helvetica" w:hAnsi="Helvetica"/>
+          <w:sz w:val="20"/>
+          <w:szCs w:val="20"/>
+        </w:rPr>
+        <w:t xml:space="preserve"> continent: Americas</w:t>
+      </w:r>
+    </w:p>
+    <w:p>
+      <w:pPr>
+        <w:pStyle w:val="ListParagraph"/>
+        <w:numPr>
+          <w:ilvl w:val="0"/>
+          <w:numId w:val="3"/>
+        </w:numPr>
+        <w:rPr>
+          <w:rFonts w:ascii="Helvetica" w:hAnsi="Helvetica"/>
+          <w:sz w:val="20"/>
+          <w:szCs w:val="20"/>
+        </w:rPr>
+      </w:pPr>
+      <w:r>
+        <w:rPr>
+          <w:rFonts w:ascii="Helvetica" w:hAnsi="Helvetica"/>
+          <w:sz w:val="20"/>
+          <w:szCs w:val="20"/>
+        </w:rPr>
+        <w:t>Canada</w:t>
+      </w:r>
+      <w:r>
+        <w:rPr>
+          <w:rFonts w:ascii="Helvetica" w:hAnsi="Helvetica"/>
+          <w:sz w:val="20"/>
+          <w:szCs w:val="20"/>
+        </w:rPr>
+        <w:t xml:space="preserve"> (Developed)</w:t>
+      </w:r>
+    </w:p>
+    <w:p>
+      <w:pPr>
+        <w:pStyle w:val="ListParagraph"/>
+        <w:numPr>
+          <w:ilvl w:val="0"/>
+          <w:numId w:val="3"/>
+        </w:numPr>
+        <w:rPr>
+          <w:rFonts w:ascii="Helvetica" w:hAnsi="Helvetica"/>
+          <w:sz w:val="20"/>
+          <w:szCs w:val="20"/>
+        </w:rPr>
+      </w:pPr>
+      <w:r>
+        <w:rPr>
+          <w:rFonts w:ascii="Helvetica" w:hAnsi="Helvetica"/>
+          <w:sz w:val="20"/>
+          <w:szCs w:val="20"/>
+        </w:rPr>
+        <w:t>USA</w:t>
+      </w:r>
+      <w:r>
+        <w:rPr>
+          <w:rFonts w:ascii="Helvetica" w:hAnsi="Helvetica"/>
+          <w:sz w:val="20"/>
+          <w:szCs w:val="20"/>
+        </w:rPr>
+        <w:t xml:space="preserve"> (Developed)</w:t>
+      </w:r>
+    </w:p>
+    <w:p>
+      <w:pPr>
+        <w:pStyle w:val="ListParagraph"/>
+        <w:numPr>
+          <w:ilvl w:val="0"/>
+          <w:numId w:val="3"/>
+        </w:numPr>
+        <w:rPr>
+          <w:rFonts w:ascii="Helvetica" w:hAnsi="Helvetica"/>
+          <w:sz w:val="20"/>
+          <w:szCs w:val="20"/>
+        </w:rPr>
+      </w:pPr>
+      <w:r>
+        <w:rPr>
+          <w:rFonts w:ascii="Helvetica" w:hAnsi="Helvetica"/>
+          <w:sz w:val="20"/>
+          <w:szCs w:val="20"/>
+        </w:rPr>
+        <w:t xml:space="preserve">Mexico (Developing) </w:t>
+      </w:r>
+    </w:p>
+    <w:p>
+      <w:pPr>
+        <w:pStyle w:val="ListParagraph"/>
+        <w:numPr>
+          <w:ilvl w:val="0"/>
+          <w:numId w:val="3"/>
+        </w:numPr>
+        <w:rPr>
+          <w:rFonts w:ascii="Helvetica" w:hAnsi="Helvetica"/>
+          <w:sz w:val="20"/>
+          <w:szCs w:val="20"/>
+        </w:rPr>
+      </w:pPr>
+      <w:r>
+        <w:rPr>
+          <w:rFonts w:ascii="Helvetica" w:hAnsi="Helvetica"/>
+          <w:sz w:val="20"/>
+          <w:szCs w:val="20"/>
+        </w:rPr>
+        <w:t>Haiti (Least Developed)</w:t>
+      </w:r>
+    </w:p>
+    <w:p>
+      <w:pPr>
+        <w:rPr>
+          <w:rFonts w:ascii="Helvetica" w:hAnsi="Helvetica"/>
+          <w:sz w:val="20"/>
+          <w:szCs w:val="20"/>
+        </w:rPr>
+      </w:pPr>
+    </w:p>
+    <w:p>
+      <w:pPr>
+        <w:rPr>
+          <w:rFonts w:ascii="Helvetica" w:hAnsi="Helvetica"/>
+          <w:sz w:val="20"/>
+          <w:szCs w:val="20"/>
+        </w:rPr>
+      </w:pPr>
+      <w:r>
+        <w:rPr>
+          <w:rFonts w:ascii="Helvetica" w:hAnsi="Helvetica"/>
+          <w:sz w:val="20"/>
+          <w:szCs w:val="20"/>
+        </w:rPr>
+        <w:t>2</w:t>
+      </w:r>
+      <w:r>
+        <w:rPr>
+          <w:rFonts w:ascii="Helvetica" w:hAnsi="Helvetica"/>
+          <w:sz w:val="20"/>
+          <w:szCs w:val="20"/>
+          <w:vertAlign w:val="superscript"/>
+        </w:rPr>
+        <w:t>nd</w:t>
+      </w:r>
+      <w:r>
+        <w:rPr>
+          <w:rFonts w:ascii="Helvetica" w:hAnsi="Helvetica"/>
+          <w:sz w:val="20"/>
+          <w:szCs w:val="20"/>
+        </w:rPr>
+        <w:t xml:space="preserve"> continent:  Asia</w:t>
+      </w:r>
+    </w:p>
+    <w:p>
+      <w:pPr>
+        <w:pStyle w:val="ListParagraph"/>
+        <w:numPr>
+          <w:ilvl w:val="0"/>
+          <w:numId w:val="3"/>
+        </w:numPr>
+        <w:rPr>
+          <w:rFonts w:ascii="Helvetica" w:hAnsi="Helvetica"/>
+          <w:sz w:val="20"/>
+          <w:szCs w:val="20"/>
+        </w:rPr>
+      </w:pPr>
+      <w:r>
+        <w:rPr>
+          <w:rFonts w:ascii="Helvetica" w:hAnsi="Helvetica"/>
+          <w:sz w:val="20"/>
+          <w:szCs w:val="20"/>
+        </w:rPr>
+        <w:t xml:space="preserve">Korea (Developed) </w:t>
+      </w:r>
+    </w:p>
+    <w:p>
+      <w:pPr>
+        <w:pStyle w:val="ListParagraph"/>
+        <w:numPr>
+          <w:ilvl w:val="0"/>
+          <w:numId w:val="3"/>
+        </w:numPr>
+        <w:rPr>
+          <w:rFonts w:ascii="Helvetica" w:hAnsi="Helvetica"/>
+          <w:sz w:val="20"/>
+          <w:szCs w:val="20"/>
+        </w:rPr>
+      </w:pPr>
+      <w:r>
+        <w:rPr>
+          <w:rFonts w:ascii="Helvetica" w:hAnsi="Helvetica"/>
+          <w:sz w:val="20"/>
+          <w:szCs w:val="20"/>
+        </w:rPr>
+        <w:t>China (Developing)</w:t>
+      </w:r>
+    </w:p>
+    <w:p>
+      <w:pPr>
+        <w:pStyle w:val="ListParagraph"/>
+        <w:numPr>
+          <w:ilvl w:val="0"/>
+          <w:numId w:val="3"/>
+        </w:numPr>
+        <w:rPr>
+          <w:rFonts w:ascii="Helvetica" w:hAnsi="Helvetica"/>
+          <w:sz w:val="20"/>
+          <w:szCs w:val="20"/>
+        </w:rPr>
+      </w:pPr>
+      <w:r>
+        <w:rPr>
+          <w:rFonts w:ascii="Helvetica" w:hAnsi="Helvetica"/>
+          <w:sz w:val="20"/>
+          <w:szCs w:val="20"/>
+        </w:rPr>
+        <w:t>Cambodia (Least developed)</w:t>
+      </w:r>
+    </w:p>
+    <w:p>
+      <w:pPr>
+        <w:pStyle w:val="ListParagraph"/>
+        <w:rPr>
+          <w:rFonts w:ascii="Helvetica" w:hAnsi="Helvetica"/>
+          <w:sz w:val="20"/>
+          <w:szCs w:val="20"/>
+        </w:rPr>
+      </w:pPr>
+    </w:p>
+    <w:p>
+      <w:pPr>
+        <w:rPr>
+          <w:rFonts w:ascii="Helvetica" w:hAnsi="Helvetica"/>
+          <w:sz w:val="20"/>
+          <w:szCs w:val="20"/>
+        </w:rPr>
+      </w:pPr>
+      <w:r>
+        <w:rPr>
+          <w:rFonts w:ascii="Helvetica" w:hAnsi="Helvetica"/>
+          <w:sz w:val="20"/>
+          <w:szCs w:val="20"/>
+        </w:rPr>
+        <w:t>3</w:t>
+      </w:r>
+      <w:r>
+        <w:rPr>
+          <w:rFonts w:ascii="Helvetica" w:hAnsi="Helvetica"/>
+          <w:sz w:val="20"/>
+          <w:szCs w:val="20"/>
+          <w:vertAlign w:val="superscript"/>
+        </w:rPr>
+        <w:t>rd</w:t>
+      </w:r>
+      <w:r>
+        <w:rPr>
+          <w:rFonts w:ascii="Helvetica" w:hAnsi="Helvetica"/>
+          <w:sz w:val="20"/>
+          <w:szCs w:val="20"/>
+        </w:rPr>
+        <w:t xml:space="preserve"> continent: Europe (Not to be mistaken with the European Union (EU))</w:t>
+      </w:r>
+    </w:p>
+    <w:p>
+      <w:pPr>
+        <w:pStyle w:val="ListParagraph"/>
+        <w:numPr>
+          <w:ilvl w:val="0"/>
+          <w:numId w:val="3"/>
+        </w:numPr>
+        <w:rPr>
+          <w:rFonts w:ascii="Helvetica" w:hAnsi="Helvetica"/>
+          <w:sz w:val="20"/>
+          <w:szCs w:val="20"/>
+        </w:rPr>
+      </w:pPr>
+      <w:r>
+        <w:rPr>
+          <w:rFonts w:ascii="Helvetica" w:hAnsi="Helvetica"/>
+          <w:sz w:val="20"/>
+          <w:szCs w:val="20"/>
+        </w:rPr>
+        <w:t>Germany (Developed)</w:t>
+      </w:r>
+    </w:p>
+    <w:p>
+      <w:pPr>
+        <w:pStyle w:val="ListParagraph"/>
+        <w:numPr>
+          <w:ilvl w:val="0"/>
+          <w:numId w:val="3"/>
+        </w:numPr>
+        <w:rPr>
+          <w:rFonts w:ascii="Helvetica" w:hAnsi="Helvetica"/>
+          <w:sz w:val="20"/>
+          <w:szCs w:val="20"/>
+        </w:rPr>
+      </w:pPr>
+      <w:r>
+        <w:rPr>
+          <w:rFonts w:ascii="Helvetica" w:hAnsi="Helvetica"/>
+          <w:sz w:val="20"/>
+          <w:szCs w:val="20"/>
+        </w:rPr>
+        <w:t>Russia (Developing)</w:t>
+      </w:r>
+    </w:p>
+    <w:p>
+      <w:pPr>
+        <w:pStyle w:val="ListParagraph"/>
+        <w:numPr>
+          <w:ilvl w:val="0"/>
+          <w:numId w:val="3"/>
+        </w:numPr>
+        <w:rPr>
+          <w:rFonts w:ascii="Helvetica" w:hAnsi="Helvetica"/>
+          <w:sz w:val="20"/>
+          <w:szCs w:val="20"/>
+        </w:rPr>
+      </w:pPr>
+      <w:r>
+        <w:rPr>
+          <w:rFonts w:ascii="Helvetica" w:hAnsi="Helvetica"/>
+          <w:sz w:val="20"/>
+          <w:szCs w:val="20"/>
+        </w:rPr>
+        <w:t xml:space="preserve">Greece (Developing) </w:t>
+      </w:r>
+    </w:p>
+    <w:p>
+      <w:pPr>
+        <w:rPr>
+          <w:rFonts w:ascii="Helvetica" w:hAnsi="Helvetica"/>
+          <w:sz w:val="20"/>
+          <w:szCs w:val="20"/>
+        </w:rPr>
+      </w:pPr>
+    </w:p>
     <w:sectPr>
       <w:pgSz w:w="12240" w:h="15840"/>
       <w:pgMar w:top="720" w:right="720" w:bottom="720" w:left="720" w:header="708" w:footer="708" w:gutter="0"/>
@@ -1020,8 +2580,8 @@
 </file>
 
 <file path=word/numbering.xml><?xml version="1.0" encoding="utf-8"?>
-<w:numbering xmlns:wpc="http://schemas.microsoft.com/office/word/2010/wordprocessingCanvas" xmlns:mo="http://schemas.microsoft.com/office/mac/office/2008/main" xmlns:mc="http://schemas.openxmlformats.org/markup-compatibility/2006" xmlns:mv="urn:schemas-microsoft-com:mac:vml" xmlns:o="urn:schemas-microsoft-com:office:office" xmlns:r="http://schemas.openxmlformats.org/officeDocument/2006/relationships" xmlns:m="http://schemas.openxmlformats.org/officeDocument/2006/math" xmlns:v="urn:schemas-microsoft-com:vml" xmlns:wp14="http://schemas.microsoft.com/office/word/2010/wordprocessingDrawing" xmlns:wp="http://schemas.openxmlformats.org/drawingml/2006/wordprocessingDrawing" xmlns:w10="urn:schemas-microsoft-com:office:word" xmlns:w="http://schemas.openxmlformats.org/wordprocessingml/2006/main" xmlns:w14="http://schemas.microsoft.com/office/word/2010/wordml" xmlns:w15="http://schemas.microsoft.com/office/word/2012/wordml" xmlns:wpg="http://schemas.microsoft.com/office/word/2010/wordprocessingGroup" xmlns:wpi="http://schemas.microsoft.com/office/word/2010/wordprocessingInk" xmlns:wne="http://schemas.microsoft.com/office/word/2006/wordml" xmlns:wps="http://schemas.microsoft.com/office/word/2010/wordprocessingShape" mc:Ignorable="w14 w15 wp14">
-  <w:abstractNum w:abstractNumId="0">
+<w:numbering xmlns:wpc="http://schemas.microsoft.com/office/word/2010/wordprocessingCanvas" xmlns:cx="http://schemas.microsoft.com/office/drawing/2014/chartex" xmlns:cx1="http://schemas.microsoft.com/office/drawing/2015/9/8/chartex" xmlns:cx2="http://schemas.microsoft.com/office/drawing/2015/10/21/chartex" xmlns:cx3="http://schemas.microsoft.com/office/drawing/2016/5/9/chartex" xmlns:cx4="http://schemas.microsoft.com/office/drawing/2016/5/10/chartex" xmlns:cx5="http://schemas.microsoft.com/office/drawing/2016/5/11/chartex" xmlns:cx6="http://schemas.microsoft.com/office/drawing/2016/5/12/chartex" xmlns:cx7="http://schemas.microsoft.com/office/drawing/2016/5/13/chartex" xmlns:cx8="http://schemas.microsoft.com/office/drawing/2016/5/14/chartex" xmlns:mc="http://schemas.openxmlformats.org/markup-compatibility/2006" xmlns:aink="http://schemas.microsoft.com/office/drawing/2016/ink" xmlns:am3d="http://schemas.microsoft.com/office/drawing/2017/model3d" xmlns:o="urn:schemas-microsoft-com:office:office" xmlns:r="http://schemas.openxmlformats.org/officeDocument/2006/relationships" xmlns:m="http://schemas.openxmlformats.org/officeDocument/2006/math" xmlns:v="urn:schemas-microsoft-com:vml" xmlns:wp14="http://schemas.microsoft.com/office/word/2010/wordprocessingDrawing" xmlns:wp="http://schemas.openxmlformats.org/drawingml/2006/wordprocessingDrawing" xmlns:w10="urn:schemas-microsoft-com:office:word" xmlns:w="http://schemas.openxmlformats.org/wordprocessingml/2006/main" xmlns:w14="http://schemas.microsoft.com/office/word/2010/wordml" xmlns:w15="http://schemas.microsoft.com/office/word/2012/wordml" xmlns:w16cid="http://schemas.microsoft.com/office/word/2016/wordml/cid" xmlns:w16se="http://schemas.microsoft.com/office/word/2015/wordml/symex" xmlns:wpg="http://schemas.microsoft.com/office/word/2010/wordprocessingGroup" xmlns:wpi="http://schemas.microsoft.com/office/word/2010/wordprocessingInk" xmlns:wne="http://schemas.microsoft.com/office/word/2006/wordml" xmlns:wps="http://schemas.microsoft.com/office/word/2010/wordprocessingShape" mc:Ignorable="w14 w15 w16se w16cid wp14">
+  <w:abstractNum w:abstractNumId="0" w15:restartNumberingAfterBreak="0">
     <w:nsid w:val="05F77C7D"/>
     <w:multiLevelType w:val="hybridMultilevel"/>
     <w:tmpl w:val="3BBC257A"/>
@@ -1133,7 +2693,7 @@
       </w:rPr>
     </w:lvl>
   </w:abstractNum>
-  <w:abstractNum w:abstractNumId="1">
+  <w:abstractNum w:abstractNumId="1" w15:restartNumberingAfterBreak="0">
     <w:nsid w:val="06243A05"/>
     <w:multiLevelType w:val="hybridMultilevel"/>
     <w:tmpl w:val="1426350A"/>
@@ -1246,7 +2806,7 @@
       </w:rPr>
     </w:lvl>
   </w:abstractNum>
-  <w:abstractNum w:abstractNumId="2">
+  <w:abstractNum w:abstractNumId="2" w15:restartNumberingAfterBreak="0">
     <w:nsid w:val="0DC31411"/>
     <w:multiLevelType w:val="hybridMultilevel"/>
     <w:tmpl w:val="11F4368E"/>
@@ -1359,7 +2919,7 @@
       </w:rPr>
     </w:lvl>
   </w:abstractNum>
-  <w:abstractNum w:abstractNumId="3">
+  <w:abstractNum w:abstractNumId="3" w15:restartNumberingAfterBreak="0">
     <w:nsid w:val="105E16DA"/>
     <w:multiLevelType w:val="hybridMultilevel"/>
     <w:tmpl w:val="C2887A3C"/>
@@ -1472,7 +3032,7 @@
       </w:rPr>
     </w:lvl>
   </w:abstractNum>
-  <w:abstractNum w:abstractNumId="4">
+  <w:abstractNum w:abstractNumId="4" w15:restartNumberingAfterBreak="0">
     <w:nsid w:val="1D8E7BB5"/>
     <w:multiLevelType w:val="hybridMultilevel"/>
     <w:tmpl w:val="572208DC"/>
@@ -1585,7 +3145,7 @@
       </w:rPr>
     </w:lvl>
   </w:abstractNum>
-  <w:abstractNum w:abstractNumId="5">
+  <w:abstractNum w:abstractNumId="5" w15:restartNumberingAfterBreak="0">
     <w:nsid w:val="3C3D3A35"/>
     <w:multiLevelType w:val="hybridMultilevel"/>
     <w:tmpl w:val="953CB834"/>
@@ -1698,7 +3258,7 @@
       </w:rPr>
     </w:lvl>
   </w:abstractNum>
-  <w:abstractNum w:abstractNumId="6">
+  <w:abstractNum w:abstractNumId="6" w15:restartNumberingAfterBreak="0">
     <w:nsid w:val="5F521DD1"/>
     <w:multiLevelType w:val="hybridMultilevel"/>
     <w:tmpl w:val="45485838"/>
@@ -1836,7 +3396,7 @@
 </file>
 
 <file path=word/styles.xml><?xml version="1.0" encoding="utf-8"?>
-<w:styles xmlns:mc="http://schemas.openxmlformats.org/markup-compatibility/2006" xmlns:r="http://schemas.openxmlformats.org/officeDocument/2006/relationships" xmlns:w="http://schemas.openxmlformats.org/wordprocessingml/2006/main" xmlns:w14="http://schemas.microsoft.com/office/word/2010/wordml" xmlns:w15="http://schemas.microsoft.com/office/word/2012/wordml" mc:Ignorable="w14 w15">
+<w:styles xmlns:mc="http://schemas.openxmlformats.org/markup-compatibility/2006" xmlns:r="http://schemas.openxmlformats.org/officeDocument/2006/relationships" xmlns:w="http://schemas.openxmlformats.org/wordprocessingml/2006/main" xmlns:w14="http://schemas.microsoft.com/office/word/2010/wordml" xmlns:w15="http://schemas.microsoft.com/office/word/2012/wordml" xmlns:w16cid="http://schemas.microsoft.com/office/word/2016/wordml/cid" xmlns:w16se="http://schemas.microsoft.com/office/word/2015/wordml/symex" mc:Ignorable="w14 w15 w16se w16cid">
   <w:docDefaults>
     <w:rPrDefault>
       <w:rPr>
@@ -1848,7 +3408,7 @@
     </w:rPrDefault>
     <w:pPrDefault/>
   </w:docDefaults>
-  <w:latentStyles w:defLockedState="0" w:defUIPriority="99" w:defSemiHidden="0" w:defUnhideWhenUsed="0" w:defQFormat="0" w:count="382">
+  <w:latentStyles w:defLockedState="0" w:defUIPriority="99" w:defSemiHidden="0" w:defUnhideWhenUsed="0" w:defQFormat="0" w:count="376">
     <w:lsdException w:name="Normal" w:uiPriority="0" w:qFormat="1"/>
     <w:lsdException w:name="heading 1" w:uiPriority="9" w:qFormat="1"/>
     <w:lsdException w:name="heading 2" w:semiHidden="1" w:uiPriority="9" w:unhideWhenUsed="1" w:qFormat="1"/>
@@ -2281,8 +3841,8 @@
       <w:u w:val="single"/>
     </w:rPr>
   </w:style>
-  <w:style w:type="character" w:customStyle="1" w:styleId="UnresolvedMention">
-    <w:name w:val="Unresolved Mention"/>
+  <w:style w:type="character" w:customStyle="1" w:styleId="UnresolvedMention1">
+    <w:name w:val="Unresolved Mention1"/>
     <w:basedOn w:val="DefaultParagraphFont"/>
     <w:uiPriority w:val="99"/>
     <w:semiHidden/>
@@ -2303,6 +3863,16 @@
     <w:rPr>
       <w:color w:val="954F72" w:themeColor="followedHyperlink"/>
       <w:u w:val="single"/>
+    </w:rPr>
+  </w:style>
+  <w:style w:type="character" w:styleId="UnresolvedMention">
+    <w:name w:val="Unresolved Mention"/>
+    <w:basedOn w:val="DefaultParagraphFont"/>
+    <w:uiPriority w:val="99"/>
+    <w:rsid w:val="00A5146A"/>
+    <w:rPr>
+      <w:color w:val="605E5C"/>
+      <w:shd w:val="clear" w:color="auto" w:fill="E1DFDD"/>
     </w:rPr>
   </w:style>
 </w:styles>

</xml_diff>